<commit_message>
Updating Blogdoc and the various notes
</commit_message>
<xml_diff>
--- a/blog-doc/Blog.docx
+++ b/blog-doc/Blog.docx
@@ -46,7 +46,13 @@
         <w:t>(</w:t>
       </w:r>
       <w:r>
-        <w:t>25 Nov</w:t>
+        <w:t>18</w:t>
+      </w:r>
+      <w:r>
+        <w:t xml:space="preserve"> </w:t>
+      </w:r>
+      <w:r>
+        <w:t>Dec</w:t>
       </w:r>
       <w:r>
         <w:t>202</w:t>
@@ -118,11 +124,6 @@
     </w:p>
     <w:p>
       <w:pPr>
-        <w:pStyle w:val="ListParagraph"/>
-        <w:numPr>
-          <w:ilvl w:val="0"/>
-          <w:numId w:val="11"/>
-        </w:numPr>
         <w:rPr>
           <w:lang w:val="en-US"/>
         </w:rPr>
@@ -673,8 +674,22 @@
         <w:rPr>
           <w:lang w:val="en-US"/>
         </w:rPr>
-        <w:lastRenderedPageBreak/>
-        <w:t>I also have a MetalLB stack deployed to assist with routing inbound traffic.</w:t>
+        <w:t xml:space="preserve">I also have a </w:t>
+      </w:r>
+      <w:hyperlink r:id="rId20" w:history="1">
+        <w:r>
+          <w:rPr>
+            <w:rStyle w:val="Hyperlink"/>
+            <w:lang w:val="en-US"/>
+          </w:rPr>
+          <w:t>MetalLB</w:t>
+        </w:r>
+      </w:hyperlink>
+      <w:r>
+        <w:rPr>
+          <w:lang w:val="en-US"/>
+        </w:rPr>
+        <w:t xml:space="preserve"> stack deployed to assist with routing inbound traffic.</w:t>
       </w:r>
     </w:p>
     <w:p>
@@ -744,7 +759,7 @@
           <w:lang w:val="en-US"/>
         </w:rPr>
       </w:pPr>
-      <w:hyperlink r:id="rId20" w:history="1">
+      <w:hyperlink r:id="rId21" w:history="1">
         <w:r>
           <w:rPr>
             <w:rStyle w:val="Hyperlink"/>
@@ -868,7 +883,7 @@
                     <pic:cNvPicPr/>
                   </pic:nvPicPr>
                   <pic:blipFill>
-                    <a:blip r:embed="rId21" cstate="print">
+                    <a:blip r:embed="rId22" cstate="print">
                       <a:extLst>
                         <a:ext uri="{28A0092B-C50C-407E-A947-70E740481C1C}">
                           <a14:useLocalDpi xmlns:a14="http://schemas.microsoft.com/office/drawing/2010/main" val="0"/>
@@ -914,243 +929,11 @@
         </w:rPr>
         <w:t xml:space="preserve">3 x minicomputers </w:t>
       </w:r>
-    </w:p>
-    <w:p>
-      <w:pPr>
-        <w:rPr>
-          <w:lang w:val="en-US"/>
-        </w:rPr>
-      </w:pPr>
-    </w:p>
-    <w:p>
-      <w:pPr>
-        <w:rPr>
-          <w:lang w:val="en-US"/>
-        </w:rPr>
-      </w:pPr>
-      <w:r>
-        <w:rPr>
-          <w:lang w:val="en-US"/>
-        </w:rPr>
-        <w:t>- i5-1335U [12 x 13th Gen Intel(R) Core</w:t>
-      </w:r>
       <w:r>
         <w:rPr>
           <w:lang w:val="en-US"/>
         </w:rPr>
         <w:t xml:space="preserve"> </w:t>
-      </w:r>
-      <w:r>
-        <w:rPr>
-          <w:lang w:val="en-US"/>
-        </w:rPr>
-        <w:t>(TM) i5-1335U (1 Socket)]</w:t>
-      </w:r>
-    </w:p>
-    <w:p>
-      <w:pPr>
-        <w:rPr>
-          <w:lang w:val="en-US"/>
-        </w:rPr>
-      </w:pPr>
-      <w:r>
-        <w:rPr>
-          <w:lang w:val="en-US"/>
-        </w:rPr>
-        <w:t xml:space="preserve">- 32GB RAM, </w:t>
-      </w:r>
-    </w:p>
-    <w:p>
-      <w:pPr>
-        <w:rPr>
-          <w:lang w:val="en-US"/>
-        </w:rPr>
-      </w:pPr>
-      <w:r>
-        <w:rPr>
-          <w:lang w:val="en-US"/>
-        </w:rPr>
-        <w:t xml:space="preserve">- 4 TB NVMe card, partitioned into 60GB for </w:t>
-      </w:r>
-      <w:hyperlink r:id="rId22" w:history="1">
-        <w:r>
-          <w:rPr>
-            <w:rStyle w:val="Hyperlink"/>
-            <w:lang w:val="en-US"/>
-          </w:rPr>
-          <w:t>Proxmox</w:t>
-        </w:r>
-      </w:hyperlink>
-      <w:r>
-        <w:rPr>
-          <w:lang w:val="en-US"/>
-        </w:rPr>
-        <w:t xml:space="preserve"> and balance, as per below</w:t>
-      </w:r>
-    </w:p>
-    <w:p>
-      <w:pPr>
-        <w:rPr>
-          <w:lang w:val="en-US"/>
-        </w:rPr>
-      </w:pPr>
-    </w:p>
-    <w:p>
-      <w:pPr>
-        <w:rPr>
-          <w:lang w:val="en-US"/>
-        </w:rPr>
-      </w:pPr>
-      <w:r>
-        <w:rPr>
-          <w:lang w:val="en-US"/>
-        </w:rPr>
-        <w:t xml:space="preserve">pmox1     </w:t>
-      </w:r>
-    </w:p>
-    <w:p>
-      <w:pPr>
-        <w:rPr>
-          <w:lang w:val="en-US"/>
-        </w:rPr>
-      </w:pPr>
-      <w:r>
-        <w:rPr>
-          <w:lang w:val="en-US"/>
-        </w:rPr>
-        <w:t xml:space="preserve">  - 172.16.10.51 (bridge0, 2 x 2.5GbE) </w:t>
-      </w:r>
-    </w:p>
-    <w:p>
-      <w:pPr>
-        <w:rPr>
-          <w:lang w:val="en-US"/>
-        </w:rPr>
-      </w:pPr>
-      <w:r>
-        <w:rPr>
-          <w:lang w:val="en-US"/>
-        </w:rPr>
-        <w:t xml:space="preserve">  - 172.16.40.51 (bridge1, 2 x 10GbE SFP+)</w:t>
-      </w:r>
-    </w:p>
-    <w:p>
-      <w:pPr>
-        <w:rPr>
-          <w:lang w:val="en-US"/>
-        </w:rPr>
-      </w:pPr>
-    </w:p>
-    <w:p>
-      <w:pPr>
-        <w:rPr>
-          <w:lang w:val="en-US"/>
-        </w:rPr>
-      </w:pPr>
-      <w:r>
-        <w:rPr>
-          <w:lang w:val="en-US"/>
-        </w:rPr>
-        <w:lastRenderedPageBreak/>
-        <w:t xml:space="preserve">pmox2     </w:t>
-      </w:r>
-    </w:p>
-    <w:p>
-      <w:pPr>
-        <w:rPr>
-          <w:lang w:val="en-US"/>
-        </w:rPr>
-      </w:pPr>
-      <w:r>
-        <w:rPr>
-          <w:lang w:val="en-US"/>
-        </w:rPr>
-        <w:t xml:space="preserve">  - 172.16.10.52 </w:t>
-      </w:r>
-    </w:p>
-    <w:p>
-      <w:pPr>
-        <w:rPr>
-          <w:lang w:val="en-US"/>
-        </w:rPr>
-      </w:pPr>
-      <w:r>
-        <w:rPr>
-          <w:lang w:val="en-US"/>
-        </w:rPr>
-        <w:t xml:space="preserve">  - 172.16.40.51</w:t>
-      </w:r>
-    </w:p>
-    <w:p>
-      <w:pPr>
-        <w:rPr>
-          <w:lang w:val="en-US"/>
-        </w:rPr>
-      </w:pPr>
-    </w:p>
-    <w:p>
-      <w:pPr>
-        <w:rPr>
-          <w:lang w:val="en-US"/>
-        </w:rPr>
-      </w:pPr>
-      <w:r>
-        <w:rPr>
-          <w:lang w:val="en-US"/>
-        </w:rPr>
-        <w:t xml:space="preserve">pmox3     </w:t>
-      </w:r>
-    </w:p>
-    <w:p>
-      <w:pPr>
-        <w:rPr>
-          <w:lang w:val="en-US"/>
-        </w:rPr>
-      </w:pPr>
-      <w:r>
-        <w:rPr>
-          <w:lang w:val="en-US"/>
-        </w:rPr>
-        <w:t xml:space="preserve">  - 172.16.10.53</w:t>
-      </w:r>
-    </w:p>
-    <w:p>
-      <w:pPr>
-        <w:rPr>
-          <w:lang w:val="en-US"/>
-        </w:rPr>
-      </w:pPr>
-      <w:r>
-        <w:rPr>
-          <w:lang w:val="en-US"/>
-        </w:rPr>
-        <w:t xml:space="preserve">  - 172.16.40.53</w:t>
-      </w:r>
-    </w:p>
-    <w:p>
-      <w:pPr>
-        <w:rPr>
-          <w:lang w:val="en-US"/>
-        </w:rPr>
-      </w:pPr>
-      <w:r>
-        <w:rPr>
-          <w:lang w:val="en-US"/>
-        </w:rPr>
-        <w:t xml:space="preserve">  </w:t>
-      </w:r>
-    </w:p>
-    <w:p>
-      <w:pPr>
-        <w:rPr>
-          <w:lang w:val="en-US"/>
-        </w:rPr>
-      </w:pPr>
-      <w:r>
-        <w:rPr>
-          <w:lang w:val="en-US"/>
-        </w:rPr>
-        <w:t xml:space="preserve">The base Hypervisor is </w:t>
       </w:r>
       <w:hyperlink r:id="rId23" w:history="1">
         <w:r>
@@ -1158,34 +941,72 @@
             <w:rStyle w:val="Hyperlink"/>
             <w:lang w:val="en-US"/>
           </w:rPr>
-          <w:t>Proxmox 9.0.11</w:t>
+          <w:t>Topton</w:t>
         </w:r>
       </w:hyperlink>
       <w:r>
         <w:rPr>
           <w:lang w:val="en-US"/>
         </w:rPr>
-        <w:t xml:space="preserve"> configured into a HA Cluster.</w:t>
-      </w:r>
-    </w:p>
-    <w:p>
-      <w:pPr>
-        <w:rPr>
-          <w:lang w:val="en-US"/>
-        </w:rPr>
-      </w:pPr>
-    </w:p>
-    <w:p>
-      <w:pPr>
-        <w:rPr>
-          <w:lang w:val="en-US"/>
-        </w:rPr>
-      </w:pPr>
-      <w:r>
-        <w:rPr>
-          <w:lang w:val="en-US"/>
-        </w:rPr>
-        <w:t xml:space="preserve">I then configured a CEPH cluster using the </w:t>
+        <w:t>, Soon to be x5</w:t>
+      </w:r>
+    </w:p>
+    <w:p>
+      <w:pPr>
+        <w:rPr>
+          <w:lang w:val="en-US"/>
+        </w:rPr>
+      </w:pPr>
+    </w:p>
+    <w:p>
+      <w:pPr>
+        <w:rPr>
+          <w:lang w:val="en-US"/>
+        </w:rPr>
+      </w:pPr>
+      <w:r>
+        <w:rPr>
+          <w:lang w:val="en-US"/>
+        </w:rPr>
+        <w:t>- i5-1335U [12 x 13th Gen Intel(R) Core</w:t>
+      </w:r>
+      <w:r>
+        <w:rPr>
+          <w:lang w:val="en-US"/>
+        </w:rPr>
+        <w:t xml:space="preserve"> </w:t>
+      </w:r>
+      <w:r>
+        <w:rPr>
+          <w:lang w:val="en-US"/>
+        </w:rPr>
+        <w:t>(TM) i5-1335U (1 Socket)]</w:t>
+      </w:r>
+    </w:p>
+    <w:p>
+      <w:pPr>
+        <w:rPr>
+          <w:lang w:val="en-US"/>
+        </w:rPr>
+      </w:pPr>
+      <w:r>
+        <w:rPr>
+          <w:lang w:val="en-US"/>
+        </w:rPr>
+        <w:t xml:space="preserve">- 32GB RAM, </w:t>
+      </w:r>
+    </w:p>
+    <w:p>
+      <w:pPr>
+        <w:rPr>
+          <w:lang w:val="en-US"/>
+        </w:rPr>
+      </w:pPr>
+      <w:r>
+        <w:rPr>
+          <w:lang w:val="en-US"/>
+        </w:rPr>
+        <w:t xml:space="preserve">- 4 TB NVMe card, partitioned into 60GB for </w:t>
       </w:r>
       <w:hyperlink r:id="rId24" w:history="1">
         <w:r>
@@ -1200,7 +1021,172 @@
         <w:rPr>
           <w:lang w:val="en-US"/>
         </w:rPr>
-        <w:t xml:space="preserve"> included </w:t>
+        <w:t xml:space="preserve"> and balance, as per below</w:t>
+      </w:r>
+    </w:p>
+    <w:p>
+      <w:pPr>
+        <w:rPr>
+          <w:lang w:val="en-US"/>
+        </w:rPr>
+      </w:pPr>
+    </w:p>
+    <w:p>
+      <w:pPr>
+        <w:rPr>
+          <w:lang w:val="en-US"/>
+        </w:rPr>
+      </w:pPr>
+      <w:r>
+        <w:rPr>
+          <w:lang w:val="en-US"/>
+        </w:rPr>
+        <w:t xml:space="preserve">pmox1     </w:t>
+      </w:r>
+    </w:p>
+    <w:p>
+      <w:pPr>
+        <w:rPr>
+          <w:lang w:val="en-US"/>
+        </w:rPr>
+      </w:pPr>
+      <w:r>
+        <w:rPr>
+          <w:lang w:val="en-US"/>
+        </w:rPr>
+        <w:t xml:space="preserve">  - 172.16.10.51 (bridge0, 2 x 2.5GbE) </w:t>
+      </w:r>
+    </w:p>
+    <w:p>
+      <w:pPr>
+        <w:rPr>
+          <w:lang w:val="en-US"/>
+        </w:rPr>
+      </w:pPr>
+      <w:r>
+        <w:rPr>
+          <w:lang w:val="en-US"/>
+        </w:rPr>
+        <w:t xml:space="preserve">  - 172.16.40.51 (bridge1, 2 x 10GbE SFP+)</w:t>
+      </w:r>
+    </w:p>
+    <w:p>
+      <w:pPr>
+        <w:rPr>
+          <w:lang w:val="en-US"/>
+        </w:rPr>
+      </w:pPr>
+    </w:p>
+    <w:p>
+      <w:pPr>
+        <w:rPr>
+          <w:lang w:val="en-US"/>
+        </w:rPr>
+      </w:pPr>
+      <w:r>
+        <w:rPr>
+          <w:lang w:val="en-US"/>
+        </w:rPr>
+        <w:t xml:space="preserve">pmox2     </w:t>
+      </w:r>
+    </w:p>
+    <w:p>
+      <w:pPr>
+        <w:rPr>
+          <w:lang w:val="en-US"/>
+        </w:rPr>
+      </w:pPr>
+      <w:r>
+        <w:rPr>
+          <w:lang w:val="en-US"/>
+        </w:rPr>
+        <w:lastRenderedPageBreak/>
+        <w:t xml:space="preserve">  - 172.16.10.52 </w:t>
+      </w:r>
+    </w:p>
+    <w:p>
+      <w:pPr>
+        <w:rPr>
+          <w:lang w:val="en-US"/>
+        </w:rPr>
+      </w:pPr>
+      <w:r>
+        <w:rPr>
+          <w:lang w:val="en-US"/>
+        </w:rPr>
+        <w:t xml:space="preserve">  - 172.16.40.51</w:t>
+      </w:r>
+    </w:p>
+    <w:p>
+      <w:pPr>
+        <w:rPr>
+          <w:lang w:val="en-US"/>
+        </w:rPr>
+      </w:pPr>
+    </w:p>
+    <w:p>
+      <w:pPr>
+        <w:rPr>
+          <w:lang w:val="en-US"/>
+        </w:rPr>
+      </w:pPr>
+      <w:r>
+        <w:rPr>
+          <w:lang w:val="en-US"/>
+        </w:rPr>
+        <w:t xml:space="preserve">pmox3     </w:t>
+      </w:r>
+    </w:p>
+    <w:p>
+      <w:pPr>
+        <w:rPr>
+          <w:lang w:val="en-US"/>
+        </w:rPr>
+      </w:pPr>
+      <w:r>
+        <w:rPr>
+          <w:lang w:val="en-US"/>
+        </w:rPr>
+        <w:t xml:space="preserve">  - 172.16.10.53</w:t>
+      </w:r>
+    </w:p>
+    <w:p>
+      <w:pPr>
+        <w:rPr>
+          <w:lang w:val="en-US"/>
+        </w:rPr>
+      </w:pPr>
+      <w:r>
+        <w:rPr>
+          <w:lang w:val="en-US"/>
+        </w:rPr>
+        <w:t xml:space="preserve">  - 172.16.40.53</w:t>
+      </w:r>
+    </w:p>
+    <w:p>
+      <w:pPr>
+        <w:rPr>
+          <w:lang w:val="en-US"/>
+        </w:rPr>
+      </w:pPr>
+      <w:r>
+        <w:rPr>
+          <w:lang w:val="en-US"/>
+        </w:rPr>
+        <w:t xml:space="preserve">  </w:t>
+      </w:r>
+    </w:p>
+    <w:p>
+      <w:pPr>
+        <w:rPr>
+          <w:lang w:val="en-US"/>
+        </w:rPr>
+      </w:pPr>
+      <w:r>
+        <w:rPr>
+          <w:lang w:val="en-US"/>
+        </w:rPr>
+        <w:t xml:space="preserve">The base Hypervisor is </w:t>
       </w:r>
       <w:hyperlink r:id="rId25" w:history="1">
         <w:r>
@@ -1208,47 +1194,34 @@
             <w:rStyle w:val="Hyperlink"/>
             <w:lang w:val="en-US"/>
           </w:rPr>
-          <w:t>CEPH</w:t>
+          <w:t>Proxmox 9.0.11</w:t>
         </w:r>
       </w:hyperlink>
       <w:r>
         <w:rPr>
           <w:lang w:val="en-US"/>
         </w:rPr>
-        <w:t xml:space="preserve"> capability. The CEPH cluster is configured with OSD's (think disks) using the remaining space from the NVME SSD's.</w:t>
-      </w:r>
-    </w:p>
-    <w:p>
-      <w:pPr>
-        <w:rPr>
-          <w:lang w:val="en-US"/>
-        </w:rPr>
-      </w:pPr>
-    </w:p>
-    <w:p>
-      <w:pPr>
-        <w:rPr>
-          <w:lang w:val="en-US"/>
-        </w:rPr>
-      </w:pPr>
-      <w:r>
-        <w:rPr>
-          <w:lang w:val="en-US"/>
-        </w:rPr>
-        <w:t>On this CEPH storage I then provisioned pools, (</w:t>
-      </w:r>
-      <w:r>
-        <w:rPr>
-          <w:rFonts w:ascii="Courier New" w:hAnsi="Courier New" w:cs="Courier New"/>
-          <w:lang w:val="en-US"/>
-        </w:rPr>
-        <w:t>imgpool</w:t>
-      </w:r>
-      <w:r>
-        <w:rPr>
-          <w:lang w:val="en-US"/>
-        </w:rPr>
-        <w:t xml:space="preserve"> was created via the </w:t>
+        <w:t xml:space="preserve"> configured into a HA Cluster.</w:t>
+      </w:r>
+    </w:p>
+    <w:p>
+      <w:pPr>
+        <w:rPr>
+          <w:lang w:val="en-US"/>
+        </w:rPr>
+      </w:pPr>
+    </w:p>
+    <w:p>
+      <w:pPr>
+        <w:rPr>
+          <w:lang w:val="en-US"/>
+        </w:rPr>
+      </w:pPr>
+      <w:r>
+        <w:rPr>
+          <w:lang w:val="en-US"/>
+        </w:rPr>
+        <w:t xml:space="preserve">I then configured a CEPH cluster using the </w:t>
       </w:r>
       <w:hyperlink r:id="rId26" w:history="1">
         <w:r>
@@ -1263,6 +1236,83 @@
         <w:rPr>
           <w:lang w:val="en-US"/>
         </w:rPr>
+        <w:t xml:space="preserve"> included </w:t>
+      </w:r>
+      <w:hyperlink r:id="rId27" w:history="1">
+        <w:r>
+          <w:rPr>
+            <w:rStyle w:val="Hyperlink"/>
+            <w:lang w:val="en-US"/>
+          </w:rPr>
+          <w:t>CEPH</w:t>
+        </w:r>
+      </w:hyperlink>
+      <w:r>
+        <w:rPr>
+          <w:lang w:val="en-US"/>
+        </w:rPr>
+        <w:t xml:space="preserve"> capability. The CEPH cluster is configured with OSD's (think disks) using the remaining space from the NVME </w:t>
+      </w:r>
+      <w:proofErr w:type="gramStart"/>
+      <w:r>
+        <w:rPr>
+          <w:lang w:val="en-US"/>
+        </w:rPr>
+        <w:t>SSD's</w:t>
+      </w:r>
+      <w:proofErr w:type="gramEnd"/>
+      <w:r>
+        <w:rPr>
+          <w:lang w:val="en-US"/>
+        </w:rPr>
+        <w:t>.</w:t>
+      </w:r>
+    </w:p>
+    <w:p>
+      <w:pPr>
+        <w:rPr>
+          <w:lang w:val="en-US"/>
+        </w:rPr>
+      </w:pPr>
+    </w:p>
+    <w:p>
+      <w:pPr>
+        <w:rPr>
+          <w:lang w:val="en-US"/>
+        </w:rPr>
+      </w:pPr>
+      <w:r>
+        <w:rPr>
+          <w:lang w:val="en-US"/>
+        </w:rPr>
+        <w:t>On this CEPH storage I then provisioned pools, (</w:t>
+      </w:r>
+      <w:r>
+        <w:rPr>
+          <w:rFonts w:ascii="Courier New" w:hAnsi="Courier New" w:cs="Courier New"/>
+          <w:lang w:val="en-US"/>
+        </w:rPr>
+        <w:t>imgpool</w:t>
+      </w:r>
+      <w:r>
+        <w:rPr>
+          <w:lang w:val="en-US"/>
+        </w:rPr>
+        <w:t xml:space="preserve"> was created via the </w:t>
+      </w:r>
+      <w:hyperlink r:id="rId28" w:history="1">
+        <w:r>
+          <w:rPr>
+            <w:rStyle w:val="Hyperlink"/>
+            <w:lang w:val="en-US"/>
+          </w:rPr>
+          <w:t>Proxmox</w:t>
+        </w:r>
+      </w:hyperlink>
+      <w:r>
+        <w:rPr>
+          <w:lang w:val="en-US"/>
+        </w:rPr>
         <w:t xml:space="preserve"> CEPH </w:t>
       </w:r>
       <w:r>
@@ -1449,7 +1499,7 @@
         </w:rPr>
         <w:t xml:space="preserve">Script as much as you can using </w:t>
       </w:r>
-      <w:hyperlink r:id="rId27" w:history="1">
+      <w:hyperlink r:id="rId29" w:history="1">
         <w:r>
           <w:rPr>
             <w:rStyle w:val="Hyperlink"/>
@@ -1503,7 +1553,7 @@
         </w:rPr>
         <w:t>I build up a master image (</w:t>
       </w:r>
-      <w:hyperlink r:id="rId28" w:history="1">
+      <w:hyperlink r:id="rId30" w:history="1">
         <w:r>
           <w:rPr>
             <w:rStyle w:val="Hyperlink"/>
@@ -1518,7 +1568,7 @@
         </w:rPr>
         <w:t xml:space="preserve"> 24.10), this is hosted/presented via an NFS mounted volume which is hosted on my </w:t>
       </w:r>
-      <w:hyperlink r:id="rId29" w:history="1">
+      <w:hyperlink r:id="rId31" w:history="1">
         <w:r>
           <w:rPr>
             <w:rStyle w:val="Hyperlink"/>
@@ -1590,7 +1640,111 @@
         <w:rPr>
           <w:lang w:val="en-US"/>
         </w:rPr>
-        <w:t>This template image was then cloned into the following 6 VM's.</w:t>
+        <w:t xml:space="preserve">This template image was then cloned into the following </w:t>
+      </w:r>
+      <w:r>
+        <w:rPr>
+          <w:lang w:val="en-US"/>
+        </w:rPr>
+        <w:t>9</w:t>
+      </w:r>
+      <w:r>
+        <w:rPr>
+          <w:lang w:val="en-US"/>
+        </w:rPr>
+        <w:t xml:space="preserve"> VM's.</w:t>
+      </w:r>
+    </w:p>
+    <w:p>
+      <w:pPr>
+        <w:rPr>
+          <w:lang w:val="en-US"/>
+        </w:rPr>
+      </w:pPr>
+    </w:p>
+    <w:p>
+      <w:pPr>
+        <w:pStyle w:val="graf"/>
+        <w:rPr>
+          <w:color w:val="000000"/>
+        </w:rPr>
+      </w:pPr>
+      <w:r>
+        <w:rPr>
+          <w:color w:val="000000"/>
+        </w:rPr>
+        <w:t>3 x Master</w:t>
+      </w:r>
+    </w:p>
+    <w:p>
+      <w:pPr>
+        <w:pStyle w:val="graf"/>
+        <w:rPr>
+          <w:color w:val="000000"/>
+        </w:rPr>
+      </w:pPr>
+      <w:r>
+        <w:rPr>
+          <w:color w:val="000000"/>
+        </w:rPr>
+        <w:t>6 x Worker, was originally 3, but as I needed 4 workers for</w:t>
+      </w:r>
+      <w:r>
+        <w:rPr>
+          <w:rStyle w:val="apple-converted-space"/>
+          <w:rFonts w:eastAsiaTheme="majorEastAsia"/>
+          <w:color w:val="000000"/>
+        </w:rPr>
+        <w:t> </w:t>
+      </w:r>
+      <w:hyperlink r:id="rId32" w:tgtFrame="_blank" w:history="1">
+        <w:r>
+          <w:rPr>
+            <w:rStyle w:val="Hyperlink"/>
+            <w:rFonts w:eastAsiaTheme="majorEastAsia"/>
+          </w:rPr>
+          <w:t>MinIO</w:t>
+        </w:r>
+      </w:hyperlink>
+      <w:r>
+        <w:rPr>
+          <w:rStyle w:val="apple-converted-space"/>
+          <w:rFonts w:eastAsiaTheme="majorEastAsia"/>
+          <w:color w:val="000000"/>
+        </w:rPr>
+        <w:t> </w:t>
+      </w:r>
+      <w:r>
+        <w:rPr>
+          <w:color w:val="000000"/>
+        </w:rPr>
+        <w:t>distributed deployment I ended extending the cluster with additional VM’s, pretty easy once you have the</w:t>
+      </w:r>
+      <w:r>
+        <w:rPr>
+          <w:rStyle w:val="apple-converted-space"/>
+          <w:rFonts w:eastAsiaTheme="majorEastAsia"/>
+          <w:color w:val="000000"/>
+        </w:rPr>
+        <w:t> </w:t>
+      </w:r>
+      <w:hyperlink r:id="rId33" w:history="1">
+        <w:r>
+          <w:rPr>
+            <w:rStyle w:val="Hyperlink"/>
+            <w:lang w:val="en-US"/>
+          </w:rPr>
+          <w:t>Ansible</w:t>
+        </w:r>
+      </w:hyperlink>
+      <w:r>
+        <w:t xml:space="preserve"> </w:t>
+      </w:r>
+      <w:r>
+        <w:rPr>
+          <w:color w:val="000000"/>
+        </w:rPr>
+        <w:t>scripts.</w:t>
       </w:r>
     </w:p>
     <w:p>
@@ -1862,7 +2016,6 @@
         <w:rPr>
           <w:lang w:val="en-US"/>
         </w:rPr>
-        <w:lastRenderedPageBreak/>
         <w:t>303 k</w:t>
       </w:r>
       <w:r>
@@ -2258,6 +2411,427 @@
     <w:p>
       <w:pPr>
         <w:rPr>
+          <w:lang w:val="en-US"/>
+        </w:rPr>
+      </w:pPr>
+      <w:r>
+        <w:rPr>
+          <w:lang w:val="en-US"/>
+        </w:rPr>
+        <w:t>30</w:t>
+      </w:r>
+      <w:r>
+        <w:rPr>
+          <w:lang w:val="en-US"/>
+        </w:rPr>
+        <w:t>7</w:t>
+      </w:r>
+      <w:r>
+        <w:rPr>
+          <w:lang w:val="en-US"/>
+        </w:rPr>
+        <w:t xml:space="preserve"> k</w:t>
+      </w:r>
+      <w:r>
+        <w:rPr>
+          <w:lang w:val="en-US"/>
+        </w:rPr>
+        <w:t>8</w:t>
+      </w:r>
+      <w:r>
+        <w:rPr>
+          <w:lang w:val="en-US"/>
+        </w:rPr>
+        <w:t>s-ubuntu-</w:t>
+      </w:r>
+      <w:r>
+        <w:rPr>
+          <w:lang w:val="en-US"/>
+        </w:rPr>
+        <w:t>7</w:t>
+      </w:r>
+      <w:r>
+        <w:rPr>
+          <w:lang w:val="en-US"/>
+        </w:rPr>
+        <w:t xml:space="preserve"> </w:t>
+      </w:r>
+      <w:r>
+        <w:rPr>
+          <w:lang w:val="en-US"/>
+        </w:rPr>
+        <w:tab/>
+        <w:t xml:space="preserve">hosted on </w:t>
+      </w:r>
+      <w:r>
+        <w:rPr>
+          <w:lang w:val="en-US"/>
+        </w:rPr>
+        <w:t xml:space="preserve">pmox1 </w:t>
+      </w:r>
+      <w:r>
+        <w:rPr>
+          <w:lang w:val="en-US"/>
+        </w:rPr>
+        <w:t>as a</w:t>
+      </w:r>
+      <w:r>
+        <w:rPr>
+          <w:lang w:val="en-US"/>
+        </w:rPr>
+        <w:t xml:space="preserve"> worker</w:t>
+      </w:r>
+    </w:p>
+    <w:p>
+      <w:pPr>
+        <w:rPr>
+          <w:lang w:val="en-US"/>
+        </w:rPr>
+      </w:pPr>
+      <w:r>
+        <w:rPr>
+          <w:lang w:val="en-US"/>
+        </w:rPr>
+        <w:t xml:space="preserve">  - 172.16.10.7</w:t>
+      </w:r>
+      <w:r>
+        <w:rPr>
+          <w:lang w:val="en-US"/>
+        </w:rPr>
+        <w:t>7</w:t>
+      </w:r>
+    </w:p>
+    <w:p>
+      <w:pPr>
+        <w:rPr>
+          <w:lang w:val="en-US"/>
+        </w:rPr>
+      </w:pPr>
+      <w:r>
+        <w:rPr>
+          <w:lang w:val="en-US"/>
+        </w:rPr>
+        <w:t xml:space="preserve">  - 172.16.30.7</w:t>
+      </w:r>
+      <w:r>
+        <w:rPr>
+          <w:lang w:val="en-US"/>
+        </w:rPr>
+        <w:t>7</w:t>
+      </w:r>
+    </w:p>
+    <w:p>
+      <w:pPr>
+        <w:rPr>
+          <w:lang w:val="en-US"/>
+        </w:rPr>
+      </w:pPr>
+      <w:r>
+        <w:rPr>
+          <w:lang w:val="en-US"/>
+        </w:rPr>
+        <w:t xml:space="preserve">  - 172.16.40.7</w:t>
+      </w:r>
+      <w:r>
+        <w:rPr>
+          <w:lang w:val="en-US"/>
+        </w:rPr>
+        <w:t>7</w:t>
+      </w:r>
+    </w:p>
+    <w:p>
+      <w:pPr>
+        <w:rPr>
+          <w:lang w:val="en-US"/>
+        </w:rPr>
+      </w:pPr>
+    </w:p>
+    <w:p>
+      <w:pPr>
+        <w:rPr>
+          <w:lang w:val="en-US"/>
+        </w:rPr>
+      </w:pPr>
+      <w:r>
+        <w:rPr>
+          <w:lang w:val="en-US"/>
+        </w:rPr>
+        <w:t>30</w:t>
+      </w:r>
+      <w:r>
+        <w:rPr>
+          <w:lang w:val="en-US"/>
+        </w:rPr>
+        <w:t>8</w:t>
+      </w:r>
+      <w:r>
+        <w:rPr>
+          <w:lang w:val="en-US"/>
+        </w:rPr>
+        <w:t xml:space="preserve"> k</w:t>
+      </w:r>
+      <w:r>
+        <w:rPr>
+          <w:lang w:val="en-US"/>
+        </w:rPr>
+        <w:t>8</w:t>
+      </w:r>
+      <w:r>
+        <w:rPr>
+          <w:lang w:val="en-US"/>
+        </w:rPr>
+        <w:t>s-ubuntu-</w:t>
+      </w:r>
+      <w:r>
+        <w:rPr>
+          <w:lang w:val="en-US"/>
+        </w:rPr>
+        <w:t>8</w:t>
+      </w:r>
+      <w:r>
+        <w:rPr>
+          <w:lang w:val="en-US"/>
+        </w:rPr>
+        <w:t xml:space="preserve"> </w:t>
+      </w:r>
+      <w:r>
+        <w:rPr>
+          <w:lang w:val="en-US"/>
+        </w:rPr>
+        <w:tab/>
+        <w:t xml:space="preserve">hosted on </w:t>
+      </w:r>
+      <w:r>
+        <w:rPr>
+          <w:lang w:val="en-US"/>
+        </w:rPr>
+        <w:t xml:space="preserve">pmox2 </w:t>
+      </w:r>
+      <w:r>
+        <w:rPr>
+          <w:lang w:val="en-US"/>
+        </w:rPr>
+        <w:t>as a</w:t>
+      </w:r>
+      <w:r>
+        <w:rPr>
+          <w:lang w:val="en-US"/>
+        </w:rPr>
+        <w:t xml:space="preserve"> worker</w:t>
+      </w:r>
+    </w:p>
+    <w:p>
+      <w:pPr>
+        <w:rPr>
+          <w:lang w:val="en-US"/>
+        </w:rPr>
+      </w:pPr>
+      <w:r>
+        <w:rPr>
+          <w:lang w:val="en-US"/>
+        </w:rPr>
+        <w:t xml:space="preserve">  - 172.16.10.7</w:t>
+      </w:r>
+      <w:r>
+        <w:rPr>
+          <w:lang w:val="en-US"/>
+        </w:rPr>
+        <w:t>8</w:t>
+      </w:r>
+    </w:p>
+    <w:p>
+      <w:pPr>
+        <w:rPr>
+          <w:lang w:val="en-US"/>
+        </w:rPr>
+      </w:pPr>
+      <w:r>
+        <w:rPr>
+          <w:lang w:val="en-US"/>
+        </w:rPr>
+        <w:t xml:space="preserve">  - 172.16.30.7</w:t>
+      </w:r>
+      <w:r>
+        <w:rPr>
+          <w:lang w:val="en-US"/>
+        </w:rPr>
+        <w:t>8</w:t>
+      </w:r>
+    </w:p>
+    <w:p>
+      <w:pPr>
+        <w:rPr>
+          <w:lang w:val="en-US"/>
+        </w:rPr>
+      </w:pPr>
+      <w:r>
+        <w:rPr>
+          <w:lang w:val="en-US"/>
+        </w:rPr>
+        <w:t xml:space="preserve">  - 172.16.40.7</w:t>
+      </w:r>
+      <w:r>
+        <w:rPr>
+          <w:lang w:val="en-US"/>
+        </w:rPr>
+        <w:t>8</w:t>
+      </w:r>
+    </w:p>
+    <w:p>
+      <w:pPr>
+        <w:rPr>
+          <w:lang w:val="en-US"/>
+        </w:rPr>
+      </w:pPr>
+    </w:p>
+    <w:p>
+      <w:pPr>
+        <w:rPr>
+          <w:lang w:val="en-US"/>
+        </w:rPr>
+      </w:pPr>
+      <w:r>
+        <w:rPr>
+          <w:lang w:val="en-US"/>
+        </w:rPr>
+        <w:t>30</w:t>
+      </w:r>
+      <w:r>
+        <w:rPr>
+          <w:lang w:val="en-US"/>
+        </w:rPr>
+        <w:t>9</w:t>
+      </w:r>
+      <w:r>
+        <w:rPr>
+          <w:lang w:val="en-US"/>
+        </w:rPr>
+        <w:t xml:space="preserve"> k</w:t>
+      </w:r>
+      <w:r>
+        <w:rPr>
+          <w:lang w:val="en-US"/>
+        </w:rPr>
+        <w:t>8</w:t>
+      </w:r>
+      <w:r>
+        <w:rPr>
+          <w:lang w:val="en-US"/>
+        </w:rPr>
+        <w:t>s-ubuntu-</w:t>
+      </w:r>
+      <w:r>
+        <w:rPr>
+          <w:lang w:val="en-US"/>
+        </w:rPr>
+        <w:t>9</w:t>
+      </w:r>
+      <w:r>
+        <w:rPr>
+          <w:lang w:val="en-US"/>
+        </w:rPr>
+        <w:t xml:space="preserve"> </w:t>
+      </w:r>
+      <w:r>
+        <w:rPr>
+          <w:lang w:val="en-US"/>
+        </w:rPr>
+        <w:tab/>
+        <w:t xml:space="preserve">hosted on </w:t>
+      </w:r>
+      <w:r>
+        <w:rPr>
+          <w:lang w:val="en-US"/>
+        </w:rPr>
+        <w:t xml:space="preserve">pmox3 </w:t>
+      </w:r>
+      <w:r>
+        <w:rPr>
+          <w:lang w:val="en-US"/>
+        </w:rPr>
+        <w:t>as a</w:t>
+      </w:r>
+      <w:r>
+        <w:rPr>
+          <w:lang w:val="en-US"/>
+        </w:rPr>
+        <w:t xml:space="preserve"> worker</w:t>
+      </w:r>
+    </w:p>
+    <w:p>
+      <w:pPr>
+        <w:rPr>
+          <w:lang w:val="en-US"/>
+        </w:rPr>
+      </w:pPr>
+      <w:r>
+        <w:rPr>
+          <w:lang w:val="en-US"/>
+        </w:rPr>
+        <w:t xml:space="preserve">  - 172.16.10.7</w:t>
+      </w:r>
+      <w:r>
+        <w:rPr>
+          <w:lang w:val="en-US"/>
+        </w:rPr>
+        <w:t>9</w:t>
+      </w:r>
+    </w:p>
+    <w:p>
+      <w:pPr>
+        <w:rPr>
+          <w:lang w:val="en-US"/>
+        </w:rPr>
+      </w:pPr>
+      <w:r>
+        <w:rPr>
+          <w:lang w:val="en-US"/>
+        </w:rPr>
+        <w:t xml:space="preserve">  - 172.16.30.7</w:t>
+      </w:r>
+      <w:r>
+        <w:rPr>
+          <w:lang w:val="en-US"/>
+        </w:rPr>
+        <w:t>9</w:t>
+      </w:r>
+    </w:p>
+    <w:p>
+      <w:pPr>
+        <w:rPr>
+          <w:lang w:val="en-US"/>
+        </w:rPr>
+      </w:pPr>
+      <w:r>
+        <w:rPr>
+          <w:lang w:val="en-US"/>
+        </w:rPr>
+        <w:t xml:space="preserve">  - 172.16.40.7</w:t>
+      </w:r>
+      <w:r>
+        <w:rPr>
+          <w:lang w:val="en-US"/>
+        </w:rPr>
+        <w:t>9</w:t>
+      </w:r>
+    </w:p>
+    <w:p>
+      <w:pPr>
+        <w:rPr>
+          <w:lang w:val="en-US"/>
+        </w:rPr>
+      </w:pPr>
+    </w:p>
+    <w:p>
+      <w:pPr>
+        <w:rPr>
+          <w:lang w:val="en-US"/>
+        </w:rPr>
+      </w:pPr>
+    </w:p>
+    <w:p>
+      <w:pPr>
+        <w:rPr>
           <w:rFonts w:ascii="Courier New" w:hAnsi="Courier New" w:cs="Courier New"/>
           <w:lang w:val="en-US"/>
         </w:rPr>
@@ -2290,14 +2864,30 @@
           <w:rFonts w:ascii="Courier New" w:hAnsi="Courier New" w:cs="Courier New"/>
           <w:lang w:val="en-US"/>
         </w:rPr>
-        <w:t>172.16.10.51    pmox1</w:t>
-      </w:r>
-      <w:r>
-        <w:rPr>
-          <w:rFonts w:ascii="Courier New" w:hAnsi="Courier New" w:cs="Courier New"/>
-          <w:lang w:val="en-US"/>
-        </w:rPr>
-        <w:t>.&lt;domain&gt;.</w:t>
+        <w:t>172.16.10.51    pmox</w:t>
+      </w:r>
+      <w:proofErr w:type="gramStart"/>
+      <w:r>
+        <w:rPr>
+          <w:rFonts w:ascii="Courier New" w:hAnsi="Courier New" w:cs="Courier New"/>
+          <w:lang w:val="en-US"/>
+        </w:rPr>
+        <w:t>1</w:t>
+      </w:r>
+      <w:r>
+        <w:rPr>
+          <w:rFonts w:ascii="Courier New" w:hAnsi="Courier New" w:cs="Courier New"/>
+          <w:lang w:val="en-US"/>
+        </w:rPr>
+        <w:t>.&lt;</w:t>
+      </w:r>
+      <w:proofErr w:type="gramEnd"/>
+      <w:r>
+        <w:rPr>
+          <w:rFonts w:ascii="Courier New" w:hAnsi="Courier New" w:cs="Courier New"/>
+          <w:lang w:val="en-US"/>
+        </w:rPr>
+        <w:t>domain&gt;.</w:t>
       </w:r>
       <w:r>
         <w:rPr>
@@ -2319,14 +2909,30 @@
           <w:rFonts w:ascii="Courier New" w:hAnsi="Courier New" w:cs="Courier New"/>
           <w:lang w:val="en-US"/>
         </w:rPr>
-        <w:t>172.16.30.51    pmox1-vm</w:t>
-      </w:r>
-      <w:r>
-        <w:rPr>
-          <w:rFonts w:ascii="Courier New" w:hAnsi="Courier New" w:cs="Courier New"/>
-          <w:lang w:val="en-US"/>
-        </w:rPr>
-        <w:t>.&lt;domain&gt;.</w:t>
+        <w:t>172.16.30.51    pmox1-</w:t>
+      </w:r>
+      <w:proofErr w:type="gramStart"/>
+      <w:r>
+        <w:rPr>
+          <w:rFonts w:ascii="Courier New" w:hAnsi="Courier New" w:cs="Courier New"/>
+          <w:lang w:val="en-US"/>
+        </w:rPr>
+        <w:t>vm</w:t>
+      </w:r>
+      <w:r>
+        <w:rPr>
+          <w:rFonts w:ascii="Courier New" w:hAnsi="Courier New" w:cs="Courier New"/>
+          <w:lang w:val="en-US"/>
+        </w:rPr>
+        <w:t>.&lt;</w:t>
+      </w:r>
+      <w:proofErr w:type="gramEnd"/>
+      <w:r>
+        <w:rPr>
+          <w:rFonts w:ascii="Courier New" w:hAnsi="Courier New" w:cs="Courier New"/>
+          <w:lang w:val="en-US"/>
+        </w:rPr>
+        <w:t>domain&gt;.</w:t>
       </w:r>
       <w:r>
         <w:rPr>
@@ -2348,14 +2954,30 @@
           <w:rFonts w:ascii="Courier New" w:hAnsi="Courier New" w:cs="Courier New"/>
           <w:lang w:val="en-US"/>
         </w:rPr>
-        <w:t>172.16.40.51    pmox1-io</w:t>
-      </w:r>
-      <w:r>
-        <w:rPr>
-          <w:rFonts w:ascii="Courier New" w:hAnsi="Courier New" w:cs="Courier New"/>
-          <w:lang w:val="en-US"/>
-        </w:rPr>
-        <w:t>.&lt;domain&gt;.</w:t>
+        <w:t>172.16.40.51    pmox1-</w:t>
+      </w:r>
+      <w:proofErr w:type="gramStart"/>
+      <w:r>
+        <w:rPr>
+          <w:rFonts w:ascii="Courier New" w:hAnsi="Courier New" w:cs="Courier New"/>
+          <w:lang w:val="en-US"/>
+        </w:rPr>
+        <w:t>io</w:t>
+      </w:r>
+      <w:r>
+        <w:rPr>
+          <w:rFonts w:ascii="Courier New" w:hAnsi="Courier New" w:cs="Courier New"/>
+          <w:lang w:val="en-US"/>
+        </w:rPr>
+        <w:t>.&lt;</w:t>
+      </w:r>
+      <w:proofErr w:type="gramEnd"/>
+      <w:r>
+        <w:rPr>
+          <w:rFonts w:ascii="Courier New" w:hAnsi="Courier New" w:cs="Courier New"/>
+          <w:lang w:val="en-US"/>
+        </w:rPr>
+        <w:t>domain&gt;.</w:t>
       </w:r>
       <w:r>
         <w:rPr>
@@ -2385,14 +3007,30 @@
           <w:rFonts w:ascii="Courier New" w:hAnsi="Courier New" w:cs="Courier New"/>
           <w:lang w:val="en-US"/>
         </w:rPr>
-        <w:t>172.16.10.52    pmox2</w:t>
-      </w:r>
-      <w:r>
-        <w:rPr>
-          <w:rFonts w:ascii="Courier New" w:hAnsi="Courier New" w:cs="Courier New"/>
-          <w:lang w:val="en-US"/>
-        </w:rPr>
-        <w:t>.&lt;domain&gt;.</w:t>
+        <w:t>172.16.10.52    pmox</w:t>
+      </w:r>
+      <w:proofErr w:type="gramStart"/>
+      <w:r>
+        <w:rPr>
+          <w:rFonts w:ascii="Courier New" w:hAnsi="Courier New" w:cs="Courier New"/>
+          <w:lang w:val="en-US"/>
+        </w:rPr>
+        <w:t>2</w:t>
+      </w:r>
+      <w:r>
+        <w:rPr>
+          <w:rFonts w:ascii="Courier New" w:hAnsi="Courier New" w:cs="Courier New"/>
+          <w:lang w:val="en-US"/>
+        </w:rPr>
+        <w:t>.&lt;</w:t>
+      </w:r>
+      <w:proofErr w:type="gramEnd"/>
+      <w:r>
+        <w:rPr>
+          <w:rFonts w:ascii="Courier New" w:hAnsi="Courier New" w:cs="Courier New"/>
+          <w:lang w:val="en-US"/>
+        </w:rPr>
+        <w:t>domain&gt;.</w:t>
       </w:r>
       <w:r>
         <w:rPr>
@@ -2414,14 +3052,30 @@
           <w:rFonts w:ascii="Courier New" w:hAnsi="Courier New" w:cs="Courier New"/>
           <w:lang w:val="en-US"/>
         </w:rPr>
-        <w:t>172.16.30.52    pmox2-vm</w:t>
-      </w:r>
-      <w:r>
-        <w:rPr>
-          <w:rFonts w:ascii="Courier New" w:hAnsi="Courier New" w:cs="Courier New"/>
-          <w:lang w:val="en-US"/>
-        </w:rPr>
-        <w:t>.&lt;domain&gt;.</w:t>
+        <w:t>172.16.30.52    pmox2-</w:t>
+      </w:r>
+      <w:proofErr w:type="gramStart"/>
+      <w:r>
+        <w:rPr>
+          <w:rFonts w:ascii="Courier New" w:hAnsi="Courier New" w:cs="Courier New"/>
+          <w:lang w:val="en-US"/>
+        </w:rPr>
+        <w:t>vm</w:t>
+      </w:r>
+      <w:r>
+        <w:rPr>
+          <w:rFonts w:ascii="Courier New" w:hAnsi="Courier New" w:cs="Courier New"/>
+          <w:lang w:val="en-US"/>
+        </w:rPr>
+        <w:t>.&lt;</w:t>
+      </w:r>
+      <w:proofErr w:type="gramEnd"/>
+      <w:r>
+        <w:rPr>
+          <w:rFonts w:ascii="Courier New" w:hAnsi="Courier New" w:cs="Courier New"/>
+          <w:lang w:val="en-US"/>
+        </w:rPr>
+        <w:t>domain&gt;.</w:t>
       </w:r>
       <w:r>
         <w:rPr>
@@ -2443,14 +3097,30 @@
           <w:rFonts w:ascii="Courier New" w:hAnsi="Courier New" w:cs="Courier New"/>
           <w:lang w:val="en-US"/>
         </w:rPr>
-        <w:t>172.16.40.52    pmox2-io</w:t>
-      </w:r>
-      <w:r>
-        <w:rPr>
-          <w:rFonts w:ascii="Courier New" w:hAnsi="Courier New" w:cs="Courier New"/>
-          <w:lang w:val="en-US"/>
-        </w:rPr>
-        <w:t>.&lt;domain&gt;.</w:t>
+        <w:t>172.16.40.52    pmox2-</w:t>
+      </w:r>
+      <w:proofErr w:type="gramStart"/>
+      <w:r>
+        <w:rPr>
+          <w:rFonts w:ascii="Courier New" w:hAnsi="Courier New" w:cs="Courier New"/>
+          <w:lang w:val="en-US"/>
+        </w:rPr>
+        <w:t>io</w:t>
+      </w:r>
+      <w:r>
+        <w:rPr>
+          <w:rFonts w:ascii="Courier New" w:hAnsi="Courier New" w:cs="Courier New"/>
+          <w:lang w:val="en-US"/>
+        </w:rPr>
+        <w:t>.&lt;</w:t>
+      </w:r>
+      <w:proofErr w:type="gramEnd"/>
+      <w:r>
+        <w:rPr>
+          <w:rFonts w:ascii="Courier New" w:hAnsi="Courier New" w:cs="Courier New"/>
+          <w:lang w:val="en-US"/>
+        </w:rPr>
+        <w:t>domain&gt;.</w:t>
       </w:r>
       <w:r>
         <w:rPr>
@@ -2480,14 +3150,30 @@
           <w:rFonts w:ascii="Courier New" w:hAnsi="Courier New" w:cs="Courier New"/>
           <w:lang w:val="en-US"/>
         </w:rPr>
-        <w:t>172.16.10.53    pmox3</w:t>
-      </w:r>
-      <w:r>
-        <w:rPr>
-          <w:rFonts w:ascii="Courier New" w:hAnsi="Courier New" w:cs="Courier New"/>
-          <w:lang w:val="en-US"/>
-        </w:rPr>
-        <w:t>.&lt;domain&gt;.</w:t>
+        <w:t>172.16.10.53    pmox</w:t>
+      </w:r>
+      <w:proofErr w:type="gramStart"/>
+      <w:r>
+        <w:rPr>
+          <w:rFonts w:ascii="Courier New" w:hAnsi="Courier New" w:cs="Courier New"/>
+          <w:lang w:val="en-US"/>
+        </w:rPr>
+        <w:t>3</w:t>
+      </w:r>
+      <w:r>
+        <w:rPr>
+          <w:rFonts w:ascii="Courier New" w:hAnsi="Courier New" w:cs="Courier New"/>
+          <w:lang w:val="en-US"/>
+        </w:rPr>
+        <w:t>.&lt;</w:t>
+      </w:r>
+      <w:proofErr w:type="gramEnd"/>
+      <w:r>
+        <w:rPr>
+          <w:rFonts w:ascii="Courier New" w:hAnsi="Courier New" w:cs="Courier New"/>
+          <w:lang w:val="en-US"/>
+        </w:rPr>
+        <w:t>domain&gt;.</w:t>
       </w:r>
       <w:r>
         <w:rPr>
@@ -2509,14 +3195,30 @@
           <w:rFonts w:ascii="Courier New" w:hAnsi="Courier New" w:cs="Courier New"/>
           <w:lang w:val="en-US"/>
         </w:rPr>
-        <w:t>172.16.30.53    pmox3-vm</w:t>
-      </w:r>
-      <w:r>
-        <w:rPr>
-          <w:rFonts w:ascii="Courier New" w:hAnsi="Courier New" w:cs="Courier New"/>
-          <w:lang w:val="en-US"/>
-        </w:rPr>
-        <w:t>.&lt;domain&gt;.</w:t>
+        <w:t>172.16.30.53    pmox3-</w:t>
+      </w:r>
+      <w:proofErr w:type="gramStart"/>
+      <w:r>
+        <w:rPr>
+          <w:rFonts w:ascii="Courier New" w:hAnsi="Courier New" w:cs="Courier New"/>
+          <w:lang w:val="en-US"/>
+        </w:rPr>
+        <w:t>vm</w:t>
+      </w:r>
+      <w:r>
+        <w:rPr>
+          <w:rFonts w:ascii="Courier New" w:hAnsi="Courier New" w:cs="Courier New"/>
+          <w:lang w:val="en-US"/>
+        </w:rPr>
+        <w:t>.&lt;</w:t>
+      </w:r>
+      <w:proofErr w:type="gramEnd"/>
+      <w:r>
+        <w:rPr>
+          <w:rFonts w:ascii="Courier New" w:hAnsi="Courier New" w:cs="Courier New"/>
+          <w:lang w:val="en-US"/>
+        </w:rPr>
+        <w:t>domain&gt;.</w:t>
       </w:r>
       <w:r>
         <w:rPr>
@@ -2538,14 +3240,30 @@
           <w:rFonts w:ascii="Courier New" w:hAnsi="Courier New" w:cs="Courier New"/>
           <w:lang w:val="en-US"/>
         </w:rPr>
-        <w:t>172.16.40.53    pmox3-io</w:t>
-      </w:r>
-      <w:r>
-        <w:rPr>
-          <w:rFonts w:ascii="Courier New" w:hAnsi="Courier New" w:cs="Courier New"/>
-          <w:lang w:val="en-US"/>
-        </w:rPr>
-        <w:t>.&lt;domain&gt;.</w:t>
+        <w:t>172.16.40.53    pmox3-</w:t>
+      </w:r>
+      <w:proofErr w:type="gramStart"/>
+      <w:r>
+        <w:rPr>
+          <w:rFonts w:ascii="Courier New" w:hAnsi="Courier New" w:cs="Courier New"/>
+          <w:lang w:val="en-US"/>
+        </w:rPr>
+        <w:t>io</w:t>
+      </w:r>
+      <w:r>
+        <w:rPr>
+          <w:rFonts w:ascii="Courier New" w:hAnsi="Courier New" w:cs="Courier New"/>
+          <w:lang w:val="en-US"/>
+        </w:rPr>
+        <w:t>.&lt;</w:t>
+      </w:r>
+      <w:proofErr w:type="gramEnd"/>
+      <w:r>
+        <w:rPr>
+          <w:rFonts w:ascii="Courier New" w:hAnsi="Courier New" w:cs="Courier New"/>
+          <w:lang w:val="en-US"/>
+        </w:rPr>
+        <w:t>domain&gt;.</w:t>
       </w:r>
       <w:r>
         <w:rPr>
@@ -2575,14 +3293,30 @@
           <w:rFonts w:ascii="Courier New" w:hAnsi="Courier New" w:cs="Courier New"/>
           <w:lang w:val="en-US"/>
         </w:rPr>
-        <w:t>172.16.10.24    vaultx</w:t>
-      </w:r>
-      <w:r>
-        <w:rPr>
-          <w:rFonts w:ascii="Courier New" w:hAnsi="Courier New" w:cs="Courier New"/>
-          <w:lang w:val="en-US"/>
-        </w:rPr>
-        <w:t>.&lt;domain&gt;.</w:t>
+        <w:t xml:space="preserve">172.16.10.24    </w:t>
+      </w:r>
+      <w:proofErr w:type="gramStart"/>
+      <w:r>
+        <w:rPr>
+          <w:rFonts w:ascii="Courier New" w:hAnsi="Courier New" w:cs="Courier New"/>
+          <w:lang w:val="en-US"/>
+        </w:rPr>
+        <w:t>vaultx</w:t>
+      </w:r>
+      <w:r>
+        <w:rPr>
+          <w:rFonts w:ascii="Courier New" w:hAnsi="Courier New" w:cs="Courier New"/>
+          <w:lang w:val="en-US"/>
+        </w:rPr>
+        <w:t>.&lt;</w:t>
+      </w:r>
+      <w:proofErr w:type="gramEnd"/>
+      <w:r>
+        <w:rPr>
+          <w:rFonts w:ascii="Courier New" w:hAnsi="Courier New" w:cs="Courier New"/>
+          <w:lang w:val="en-US"/>
+        </w:rPr>
+        <w:t>domain&gt;.</w:t>
       </w:r>
       <w:r>
         <w:rPr>
@@ -2604,14 +3338,30 @@
           <w:rFonts w:ascii="Courier New" w:hAnsi="Courier New" w:cs="Courier New"/>
           <w:lang w:val="en-US"/>
         </w:rPr>
-        <w:t>172.16.40.24    vaultx-io</w:t>
-      </w:r>
-      <w:r>
-        <w:rPr>
-          <w:rFonts w:ascii="Courier New" w:hAnsi="Courier New" w:cs="Courier New"/>
-          <w:lang w:val="en-US"/>
-        </w:rPr>
-        <w:t>.&lt;domain&gt;.</w:t>
+        <w:t>172.16.40.24    vaultx-</w:t>
+      </w:r>
+      <w:proofErr w:type="gramStart"/>
+      <w:r>
+        <w:rPr>
+          <w:rFonts w:ascii="Courier New" w:hAnsi="Courier New" w:cs="Courier New"/>
+          <w:lang w:val="en-US"/>
+        </w:rPr>
+        <w:t>io</w:t>
+      </w:r>
+      <w:r>
+        <w:rPr>
+          <w:rFonts w:ascii="Courier New" w:hAnsi="Courier New" w:cs="Courier New"/>
+          <w:lang w:val="en-US"/>
+        </w:rPr>
+        <w:t>.&lt;</w:t>
+      </w:r>
+      <w:proofErr w:type="gramEnd"/>
+      <w:r>
+        <w:rPr>
+          <w:rFonts w:ascii="Courier New" w:hAnsi="Courier New" w:cs="Courier New"/>
+          <w:lang w:val="en-US"/>
+        </w:rPr>
+        <w:t>domain&gt;.</w:t>
       </w:r>
       <w:r>
         <w:rPr>
@@ -2656,14 +3406,30 @@
           <w:rFonts w:ascii="Courier New" w:hAnsi="Courier New" w:cs="Courier New"/>
           <w:lang w:val="en-US"/>
         </w:rPr>
-        <w:t>172.16.10.61    ubuntu-1</w:t>
-      </w:r>
-      <w:r>
-        <w:rPr>
-          <w:rFonts w:ascii="Courier New" w:hAnsi="Courier New" w:cs="Courier New"/>
-          <w:lang w:val="en-US"/>
-        </w:rPr>
-        <w:t>.&lt;domain&gt;.</w:t>
+        <w:t>172.16.10.61    ubuntu-</w:t>
+      </w:r>
+      <w:proofErr w:type="gramStart"/>
+      <w:r>
+        <w:rPr>
+          <w:rFonts w:ascii="Courier New" w:hAnsi="Courier New" w:cs="Courier New"/>
+          <w:lang w:val="en-US"/>
+        </w:rPr>
+        <w:t>1</w:t>
+      </w:r>
+      <w:r>
+        <w:rPr>
+          <w:rFonts w:ascii="Courier New" w:hAnsi="Courier New" w:cs="Courier New"/>
+          <w:lang w:val="en-US"/>
+        </w:rPr>
+        <w:t>.&lt;</w:t>
+      </w:r>
+      <w:proofErr w:type="gramEnd"/>
+      <w:r>
+        <w:rPr>
+          <w:rFonts w:ascii="Courier New" w:hAnsi="Courier New" w:cs="Courier New"/>
+          <w:lang w:val="en-US"/>
+        </w:rPr>
+        <w:t>domain&gt;.</w:t>
       </w:r>
       <w:r>
         <w:rPr>
@@ -2685,14 +3451,30 @@
           <w:rFonts w:ascii="Courier New" w:hAnsi="Courier New" w:cs="Courier New"/>
           <w:lang w:val="en-US"/>
         </w:rPr>
-        <w:t>172.16.30.61    ubuntu-1-vm</w:t>
-      </w:r>
-      <w:r>
-        <w:rPr>
-          <w:rFonts w:ascii="Courier New" w:hAnsi="Courier New" w:cs="Courier New"/>
-          <w:lang w:val="en-US"/>
-        </w:rPr>
-        <w:t>.&lt;domain&gt;.</w:t>
+        <w:t>172.16.30.61    ubuntu-1-</w:t>
+      </w:r>
+      <w:proofErr w:type="gramStart"/>
+      <w:r>
+        <w:rPr>
+          <w:rFonts w:ascii="Courier New" w:hAnsi="Courier New" w:cs="Courier New"/>
+          <w:lang w:val="en-US"/>
+        </w:rPr>
+        <w:t>vm</w:t>
+      </w:r>
+      <w:r>
+        <w:rPr>
+          <w:rFonts w:ascii="Courier New" w:hAnsi="Courier New" w:cs="Courier New"/>
+          <w:lang w:val="en-US"/>
+        </w:rPr>
+        <w:t>.&lt;</w:t>
+      </w:r>
+      <w:proofErr w:type="gramEnd"/>
+      <w:r>
+        <w:rPr>
+          <w:rFonts w:ascii="Courier New" w:hAnsi="Courier New" w:cs="Courier New"/>
+          <w:lang w:val="en-US"/>
+        </w:rPr>
+        <w:t>domain&gt;.</w:t>
       </w:r>
       <w:r>
         <w:rPr>
@@ -2714,14 +3496,30 @@
           <w:rFonts w:ascii="Courier New" w:hAnsi="Courier New" w:cs="Courier New"/>
           <w:lang w:val="en-US"/>
         </w:rPr>
-        <w:t>172.16.40.61    ubuntu-1-io</w:t>
-      </w:r>
-      <w:r>
-        <w:rPr>
-          <w:rFonts w:ascii="Courier New" w:hAnsi="Courier New" w:cs="Courier New"/>
-          <w:lang w:val="en-US"/>
-        </w:rPr>
-        <w:t>.&lt;domain&gt;.</w:t>
+        <w:t>172.16.40.61    ubuntu-1-</w:t>
+      </w:r>
+      <w:proofErr w:type="gramStart"/>
+      <w:r>
+        <w:rPr>
+          <w:rFonts w:ascii="Courier New" w:hAnsi="Courier New" w:cs="Courier New"/>
+          <w:lang w:val="en-US"/>
+        </w:rPr>
+        <w:t>io</w:t>
+      </w:r>
+      <w:r>
+        <w:rPr>
+          <w:rFonts w:ascii="Courier New" w:hAnsi="Courier New" w:cs="Courier New"/>
+          <w:lang w:val="en-US"/>
+        </w:rPr>
+        <w:t>.&lt;</w:t>
+      </w:r>
+      <w:proofErr w:type="gramEnd"/>
+      <w:r>
+        <w:rPr>
+          <w:rFonts w:ascii="Courier New" w:hAnsi="Courier New" w:cs="Courier New"/>
+          <w:lang w:val="en-US"/>
+        </w:rPr>
+        <w:t>domain&gt;.</w:t>
       </w:r>
       <w:r>
         <w:rPr>
@@ -2751,14 +3549,30 @@
           <w:rFonts w:ascii="Courier New" w:hAnsi="Courier New" w:cs="Courier New"/>
           <w:lang w:val="en-US"/>
         </w:rPr>
-        <w:t>172.16.10.62    ubuntu-2</w:t>
-      </w:r>
-      <w:r>
-        <w:rPr>
-          <w:rFonts w:ascii="Courier New" w:hAnsi="Courier New" w:cs="Courier New"/>
-          <w:lang w:val="en-US"/>
-        </w:rPr>
-        <w:t>.&lt;domain&gt;.</w:t>
+        <w:t>172.16.10.62    ubuntu-</w:t>
+      </w:r>
+      <w:proofErr w:type="gramStart"/>
+      <w:r>
+        <w:rPr>
+          <w:rFonts w:ascii="Courier New" w:hAnsi="Courier New" w:cs="Courier New"/>
+          <w:lang w:val="en-US"/>
+        </w:rPr>
+        <w:t>2</w:t>
+      </w:r>
+      <w:r>
+        <w:rPr>
+          <w:rFonts w:ascii="Courier New" w:hAnsi="Courier New" w:cs="Courier New"/>
+          <w:lang w:val="en-US"/>
+        </w:rPr>
+        <w:t>.&lt;</w:t>
+      </w:r>
+      <w:proofErr w:type="gramEnd"/>
+      <w:r>
+        <w:rPr>
+          <w:rFonts w:ascii="Courier New" w:hAnsi="Courier New" w:cs="Courier New"/>
+          <w:lang w:val="en-US"/>
+        </w:rPr>
+        <w:t>domain&gt;.</w:t>
       </w:r>
       <w:r>
         <w:rPr>
@@ -2780,14 +3594,30 @@
           <w:rFonts w:ascii="Courier New" w:hAnsi="Courier New" w:cs="Courier New"/>
           <w:lang w:val="en-US"/>
         </w:rPr>
-        <w:t>172.16.30.62    ubuntu-2-vm</w:t>
-      </w:r>
-      <w:r>
-        <w:rPr>
-          <w:rFonts w:ascii="Courier New" w:hAnsi="Courier New" w:cs="Courier New"/>
-          <w:lang w:val="en-US"/>
-        </w:rPr>
-        <w:t>.&lt;domain&gt;.</w:t>
+        <w:t>172.16.30.62    ubuntu-2-</w:t>
+      </w:r>
+      <w:proofErr w:type="gramStart"/>
+      <w:r>
+        <w:rPr>
+          <w:rFonts w:ascii="Courier New" w:hAnsi="Courier New" w:cs="Courier New"/>
+          <w:lang w:val="en-US"/>
+        </w:rPr>
+        <w:t>vm</w:t>
+      </w:r>
+      <w:r>
+        <w:rPr>
+          <w:rFonts w:ascii="Courier New" w:hAnsi="Courier New" w:cs="Courier New"/>
+          <w:lang w:val="en-US"/>
+        </w:rPr>
+        <w:t>.&lt;</w:t>
+      </w:r>
+      <w:proofErr w:type="gramEnd"/>
+      <w:r>
+        <w:rPr>
+          <w:rFonts w:ascii="Courier New" w:hAnsi="Courier New" w:cs="Courier New"/>
+          <w:lang w:val="en-US"/>
+        </w:rPr>
+        <w:t>domain&gt;.</w:t>
       </w:r>
       <w:r>
         <w:rPr>
@@ -2809,14 +3639,30 @@
           <w:rFonts w:ascii="Courier New" w:hAnsi="Courier New" w:cs="Courier New"/>
           <w:lang w:val="en-US"/>
         </w:rPr>
-        <w:t>172.16.40.62    ubuntu-2-io</w:t>
-      </w:r>
-      <w:r>
-        <w:rPr>
-          <w:rFonts w:ascii="Courier New" w:hAnsi="Courier New" w:cs="Courier New"/>
-          <w:lang w:val="en-US"/>
-        </w:rPr>
-        <w:t>.&lt;domain&gt;.</w:t>
+        <w:t>172.16.40.62    ubuntu-2-</w:t>
+      </w:r>
+      <w:proofErr w:type="gramStart"/>
+      <w:r>
+        <w:rPr>
+          <w:rFonts w:ascii="Courier New" w:hAnsi="Courier New" w:cs="Courier New"/>
+          <w:lang w:val="en-US"/>
+        </w:rPr>
+        <w:t>io</w:t>
+      </w:r>
+      <w:r>
+        <w:rPr>
+          <w:rFonts w:ascii="Courier New" w:hAnsi="Courier New" w:cs="Courier New"/>
+          <w:lang w:val="en-US"/>
+        </w:rPr>
+        <w:t>.&lt;</w:t>
+      </w:r>
+      <w:proofErr w:type="gramEnd"/>
+      <w:r>
+        <w:rPr>
+          <w:rFonts w:ascii="Courier New" w:hAnsi="Courier New" w:cs="Courier New"/>
+          <w:lang w:val="en-US"/>
+        </w:rPr>
+        <w:t>domain&gt;.</w:t>
       </w:r>
       <w:r>
         <w:rPr>
@@ -2846,14 +3692,30 @@
           <w:rFonts w:ascii="Courier New" w:hAnsi="Courier New" w:cs="Courier New"/>
           <w:lang w:val="en-US"/>
         </w:rPr>
-        <w:t>172.16.10.71    k8s-ubuntu-1</w:t>
-      </w:r>
-      <w:r>
-        <w:rPr>
-          <w:rFonts w:ascii="Courier New" w:hAnsi="Courier New" w:cs="Courier New"/>
-          <w:lang w:val="en-US"/>
-        </w:rPr>
-        <w:t>.&lt;domain&gt;.</w:t>
+        <w:t>172.16.10.71    k8s-ubuntu-</w:t>
+      </w:r>
+      <w:proofErr w:type="gramStart"/>
+      <w:r>
+        <w:rPr>
+          <w:rFonts w:ascii="Courier New" w:hAnsi="Courier New" w:cs="Courier New"/>
+          <w:lang w:val="en-US"/>
+        </w:rPr>
+        <w:t>1</w:t>
+      </w:r>
+      <w:r>
+        <w:rPr>
+          <w:rFonts w:ascii="Courier New" w:hAnsi="Courier New" w:cs="Courier New"/>
+          <w:lang w:val="en-US"/>
+        </w:rPr>
+        <w:t>.&lt;</w:t>
+      </w:r>
+      <w:proofErr w:type="gramEnd"/>
+      <w:r>
+        <w:rPr>
+          <w:rFonts w:ascii="Courier New" w:hAnsi="Courier New" w:cs="Courier New"/>
+          <w:lang w:val="en-US"/>
+        </w:rPr>
+        <w:t>domain&gt;.</w:t>
       </w:r>
       <w:r>
         <w:rPr>
@@ -2875,527 +3737,1711 @@
           <w:rFonts w:ascii="Courier New" w:hAnsi="Courier New" w:cs="Courier New"/>
           <w:lang w:val="en-US"/>
         </w:rPr>
+        <w:t>172.16.30.71    k8s-ubuntu-1-</w:t>
+      </w:r>
+      <w:proofErr w:type="gramStart"/>
+      <w:r>
+        <w:rPr>
+          <w:rFonts w:ascii="Courier New" w:hAnsi="Courier New" w:cs="Courier New"/>
+          <w:lang w:val="en-US"/>
+        </w:rPr>
+        <w:t>vm</w:t>
+      </w:r>
+      <w:r>
+        <w:rPr>
+          <w:rFonts w:ascii="Courier New" w:hAnsi="Courier New" w:cs="Courier New"/>
+          <w:lang w:val="en-US"/>
+        </w:rPr>
+        <w:t>.&lt;</w:t>
+      </w:r>
+      <w:proofErr w:type="gramEnd"/>
+      <w:r>
+        <w:rPr>
+          <w:rFonts w:ascii="Courier New" w:hAnsi="Courier New" w:cs="Courier New"/>
+          <w:lang w:val="en-US"/>
+        </w:rPr>
+        <w:t>domain&gt;.</w:t>
+      </w:r>
+      <w:proofErr w:type="gramStart"/>
+      <w:r>
+        <w:rPr>
+          <w:rFonts w:ascii="Courier New" w:hAnsi="Courier New" w:cs="Courier New"/>
+          <w:lang w:val="en-US"/>
+        </w:rPr>
+        <w:t>com  k</w:t>
+      </w:r>
+      <w:proofErr w:type="gramEnd"/>
+      <w:r>
+        <w:rPr>
+          <w:rFonts w:ascii="Courier New" w:hAnsi="Courier New" w:cs="Courier New"/>
+          <w:lang w:val="en-US"/>
+        </w:rPr>
+        <w:t>8s-ubuntu-1-vm</w:t>
+      </w:r>
+    </w:p>
+    <w:p>
+      <w:pPr>
+        <w:rPr>
+          <w:rFonts w:ascii="Courier New" w:hAnsi="Courier New" w:cs="Courier New"/>
+          <w:lang w:val="en-US"/>
+        </w:rPr>
+      </w:pPr>
+      <w:r>
+        <w:rPr>
+          <w:rFonts w:ascii="Courier New" w:hAnsi="Courier New" w:cs="Courier New"/>
+          <w:lang w:val="en-US"/>
+        </w:rPr>
+        <w:t>172.16.40.71    k8s-ubuntu-1-</w:t>
+      </w:r>
+      <w:proofErr w:type="gramStart"/>
+      <w:r>
+        <w:rPr>
+          <w:rFonts w:ascii="Courier New" w:hAnsi="Courier New" w:cs="Courier New"/>
+          <w:lang w:val="en-US"/>
+        </w:rPr>
+        <w:t>io</w:t>
+      </w:r>
+      <w:r>
+        <w:rPr>
+          <w:rFonts w:ascii="Courier New" w:hAnsi="Courier New" w:cs="Courier New"/>
+          <w:lang w:val="en-US"/>
+        </w:rPr>
+        <w:t>.&lt;</w:t>
+      </w:r>
+      <w:proofErr w:type="gramEnd"/>
+      <w:r>
+        <w:rPr>
+          <w:rFonts w:ascii="Courier New" w:hAnsi="Courier New" w:cs="Courier New"/>
+          <w:lang w:val="en-US"/>
+        </w:rPr>
+        <w:t>domain&gt;.</w:t>
+      </w:r>
+      <w:proofErr w:type="gramStart"/>
+      <w:r>
+        <w:rPr>
+          <w:rFonts w:ascii="Courier New" w:hAnsi="Courier New" w:cs="Courier New"/>
+          <w:lang w:val="en-US"/>
+        </w:rPr>
+        <w:t>com  k</w:t>
+      </w:r>
+      <w:proofErr w:type="gramEnd"/>
+      <w:r>
+        <w:rPr>
+          <w:rFonts w:ascii="Courier New" w:hAnsi="Courier New" w:cs="Courier New"/>
+          <w:lang w:val="en-US"/>
+        </w:rPr>
+        <w:t>8s-ubuntu-1-io</w:t>
+      </w:r>
+    </w:p>
+    <w:p>
+      <w:pPr>
+        <w:rPr>
+          <w:rFonts w:ascii="Courier New" w:hAnsi="Courier New" w:cs="Courier New"/>
+          <w:lang w:val="en-US"/>
+        </w:rPr>
+      </w:pPr>
+    </w:p>
+    <w:p>
+      <w:pPr>
+        <w:rPr>
+          <w:rFonts w:ascii="Courier New" w:hAnsi="Courier New" w:cs="Courier New"/>
+          <w:lang w:val="en-US"/>
+        </w:rPr>
+      </w:pPr>
+      <w:r>
+        <w:rPr>
+          <w:rFonts w:ascii="Courier New" w:hAnsi="Courier New" w:cs="Courier New"/>
+          <w:lang w:val="en-US"/>
+        </w:rPr>
+        <w:t>172.16.10.72    k8s-ubuntu-</w:t>
+      </w:r>
+      <w:proofErr w:type="gramStart"/>
+      <w:r>
+        <w:rPr>
+          <w:rFonts w:ascii="Courier New" w:hAnsi="Courier New" w:cs="Courier New"/>
+          <w:lang w:val="en-US"/>
+        </w:rPr>
+        <w:t>2</w:t>
+      </w:r>
+      <w:r>
+        <w:rPr>
+          <w:rFonts w:ascii="Courier New" w:hAnsi="Courier New" w:cs="Courier New"/>
+          <w:lang w:val="en-US"/>
+        </w:rPr>
+        <w:t>.&lt;</w:t>
+      </w:r>
+      <w:proofErr w:type="gramEnd"/>
+      <w:r>
+        <w:rPr>
+          <w:rFonts w:ascii="Courier New" w:hAnsi="Courier New" w:cs="Courier New"/>
+          <w:lang w:val="en-US"/>
+        </w:rPr>
+        <w:t>domain&gt;.</w:t>
+      </w:r>
+      <w:r>
+        <w:rPr>
+          <w:rFonts w:ascii="Courier New" w:hAnsi="Courier New" w:cs="Courier New"/>
+          <w:lang w:val="en-US"/>
+        </w:rPr>
+        <w:t>com     k8s-ubuntu-2</w:t>
+      </w:r>
+    </w:p>
+    <w:p>
+      <w:pPr>
+        <w:rPr>
+          <w:rFonts w:ascii="Courier New" w:hAnsi="Courier New" w:cs="Courier New"/>
+          <w:lang w:val="en-US"/>
+        </w:rPr>
+      </w:pPr>
+      <w:r>
+        <w:rPr>
+          <w:rFonts w:ascii="Courier New" w:hAnsi="Courier New" w:cs="Courier New"/>
+          <w:lang w:val="en-US"/>
+        </w:rPr>
+        <w:t>172.16.30.72    k8s-ubuntu-2-</w:t>
+      </w:r>
+      <w:proofErr w:type="gramStart"/>
+      <w:r>
+        <w:rPr>
+          <w:rFonts w:ascii="Courier New" w:hAnsi="Courier New" w:cs="Courier New"/>
+          <w:lang w:val="en-US"/>
+        </w:rPr>
+        <w:t>vm</w:t>
+      </w:r>
+      <w:r>
+        <w:rPr>
+          <w:rFonts w:ascii="Courier New" w:hAnsi="Courier New" w:cs="Courier New"/>
+          <w:lang w:val="en-US"/>
+        </w:rPr>
+        <w:t>.&lt;</w:t>
+      </w:r>
+      <w:proofErr w:type="gramEnd"/>
+      <w:r>
+        <w:rPr>
+          <w:rFonts w:ascii="Courier New" w:hAnsi="Courier New" w:cs="Courier New"/>
+          <w:lang w:val="en-US"/>
+        </w:rPr>
+        <w:t>domain&gt;.</w:t>
+      </w:r>
+      <w:proofErr w:type="gramStart"/>
+      <w:r>
+        <w:rPr>
+          <w:rFonts w:ascii="Courier New" w:hAnsi="Courier New" w:cs="Courier New"/>
+          <w:lang w:val="en-US"/>
+        </w:rPr>
+        <w:t>com  k</w:t>
+      </w:r>
+      <w:proofErr w:type="gramEnd"/>
+      <w:r>
+        <w:rPr>
+          <w:rFonts w:ascii="Courier New" w:hAnsi="Courier New" w:cs="Courier New"/>
+          <w:lang w:val="en-US"/>
+        </w:rPr>
+        <w:t>8s-ubuntu-2-vm</w:t>
+      </w:r>
+    </w:p>
+    <w:p>
+      <w:pPr>
+        <w:rPr>
+          <w:rFonts w:ascii="Courier New" w:hAnsi="Courier New" w:cs="Courier New"/>
+          <w:lang w:val="en-US"/>
+        </w:rPr>
+      </w:pPr>
+      <w:r>
+        <w:rPr>
+          <w:rFonts w:ascii="Courier New" w:hAnsi="Courier New" w:cs="Courier New"/>
+          <w:lang w:val="en-US"/>
+        </w:rPr>
+        <w:t>172.16.40.72    k8s-ubuntu-2-</w:t>
+      </w:r>
+      <w:proofErr w:type="gramStart"/>
+      <w:r>
+        <w:rPr>
+          <w:rFonts w:ascii="Courier New" w:hAnsi="Courier New" w:cs="Courier New"/>
+          <w:lang w:val="en-US"/>
+        </w:rPr>
+        <w:t>io</w:t>
+      </w:r>
+      <w:r>
+        <w:rPr>
+          <w:rFonts w:ascii="Courier New" w:hAnsi="Courier New" w:cs="Courier New"/>
+          <w:lang w:val="en-US"/>
+        </w:rPr>
+        <w:t>.&lt;</w:t>
+      </w:r>
+      <w:proofErr w:type="gramEnd"/>
+      <w:r>
+        <w:rPr>
+          <w:rFonts w:ascii="Courier New" w:hAnsi="Courier New" w:cs="Courier New"/>
+          <w:lang w:val="en-US"/>
+        </w:rPr>
+        <w:t>domain&gt;.</w:t>
+      </w:r>
+      <w:proofErr w:type="gramStart"/>
+      <w:r>
+        <w:rPr>
+          <w:rFonts w:ascii="Courier New" w:hAnsi="Courier New" w:cs="Courier New"/>
+          <w:lang w:val="en-US"/>
+        </w:rPr>
+        <w:t>com  k</w:t>
+      </w:r>
+      <w:proofErr w:type="gramEnd"/>
+      <w:r>
+        <w:rPr>
+          <w:rFonts w:ascii="Courier New" w:hAnsi="Courier New" w:cs="Courier New"/>
+          <w:lang w:val="en-US"/>
+        </w:rPr>
+        <w:t>8s-ubuntu-2-io</w:t>
+      </w:r>
+    </w:p>
+    <w:p>
+      <w:pPr>
+        <w:rPr>
+          <w:rFonts w:ascii="Courier New" w:hAnsi="Courier New" w:cs="Courier New"/>
+          <w:lang w:val="en-US"/>
+        </w:rPr>
+      </w:pPr>
+    </w:p>
+    <w:p>
+      <w:pPr>
+        <w:rPr>
+          <w:rFonts w:ascii="Courier New" w:hAnsi="Courier New" w:cs="Courier New"/>
+          <w:lang w:val="en-US"/>
+        </w:rPr>
+      </w:pPr>
+      <w:r>
+        <w:rPr>
+          <w:rFonts w:ascii="Courier New" w:hAnsi="Courier New" w:cs="Courier New"/>
+          <w:lang w:val="en-US"/>
+        </w:rPr>
+        <w:t>172.16.10.73    k8s-ubuntu-</w:t>
+      </w:r>
+      <w:proofErr w:type="gramStart"/>
+      <w:r>
+        <w:rPr>
+          <w:rFonts w:ascii="Courier New" w:hAnsi="Courier New" w:cs="Courier New"/>
+          <w:lang w:val="en-US"/>
+        </w:rPr>
+        <w:t>3</w:t>
+      </w:r>
+      <w:r>
+        <w:rPr>
+          <w:rFonts w:ascii="Courier New" w:hAnsi="Courier New" w:cs="Courier New"/>
+          <w:lang w:val="en-US"/>
+        </w:rPr>
+        <w:t>.&lt;</w:t>
+      </w:r>
+      <w:proofErr w:type="gramEnd"/>
+      <w:r>
+        <w:rPr>
+          <w:rFonts w:ascii="Courier New" w:hAnsi="Courier New" w:cs="Courier New"/>
+          <w:lang w:val="en-US"/>
+        </w:rPr>
+        <w:t>domain&gt;.</w:t>
+      </w:r>
+      <w:r>
+        <w:rPr>
+          <w:rFonts w:ascii="Courier New" w:hAnsi="Courier New" w:cs="Courier New"/>
+          <w:lang w:val="en-US"/>
+        </w:rPr>
+        <w:t>com     k8s-ubuntu-3</w:t>
+      </w:r>
+    </w:p>
+    <w:p>
+      <w:pPr>
+        <w:rPr>
+          <w:rFonts w:ascii="Courier New" w:hAnsi="Courier New" w:cs="Courier New"/>
+          <w:lang w:val="en-US"/>
+        </w:rPr>
+      </w:pPr>
+      <w:r>
+        <w:rPr>
+          <w:rFonts w:ascii="Courier New" w:hAnsi="Courier New" w:cs="Courier New"/>
+          <w:lang w:val="en-US"/>
+        </w:rPr>
+        <w:t>172.16.30.73    k8s-ubuntu-3-</w:t>
+      </w:r>
+      <w:proofErr w:type="gramStart"/>
+      <w:r>
+        <w:rPr>
+          <w:rFonts w:ascii="Courier New" w:hAnsi="Courier New" w:cs="Courier New"/>
+          <w:lang w:val="en-US"/>
+        </w:rPr>
+        <w:t>vm</w:t>
+      </w:r>
+      <w:r>
+        <w:rPr>
+          <w:rFonts w:ascii="Courier New" w:hAnsi="Courier New" w:cs="Courier New"/>
+          <w:lang w:val="en-US"/>
+        </w:rPr>
+        <w:t>.&lt;</w:t>
+      </w:r>
+      <w:proofErr w:type="gramEnd"/>
+      <w:r>
+        <w:rPr>
+          <w:rFonts w:ascii="Courier New" w:hAnsi="Courier New" w:cs="Courier New"/>
+          <w:lang w:val="en-US"/>
+        </w:rPr>
+        <w:t>domain&gt;.</w:t>
+      </w:r>
+      <w:proofErr w:type="gramStart"/>
+      <w:r>
+        <w:rPr>
+          <w:rFonts w:ascii="Courier New" w:hAnsi="Courier New" w:cs="Courier New"/>
+          <w:lang w:val="en-US"/>
+        </w:rPr>
+        <w:t>com  k</w:t>
+      </w:r>
+      <w:proofErr w:type="gramEnd"/>
+      <w:r>
+        <w:rPr>
+          <w:rFonts w:ascii="Courier New" w:hAnsi="Courier New" w:cs="Courier New"/>
+          <w:lang w:val="en-US"/>
+        </w:rPr>
+        <w:t>8s-ubuntu-3-vm</w:t>
+      </w:r>
+    </w:p>
+    <w:p>
+      <w:pPr>
+        <w:rPr>
+          <w:rFonts w:ascii="Courier New" w:hAnsi="Courier New" w:cs="Courier New"/>
+          <w:lang w:val="en-US"/>
+        </w:rPr>
+      </w:pPr>
+      <w:r>
+        <w:rPr>
+          <w:rFonts w:ascii="Courier New" w:hAnsi="Courier New" w:cs="Courier New"/>
+          <w:lang w:val="en-US"/>
+        </w:rPr>
+        <w:t>172.16.40.73    k8s-ubuntu-3-</w:t>
+      </w:r>
+      <w:proofErr w:type="gramStart"/>
+      <w:r>
+        <w:rPr>
+          <w:rFonts w:ascii="Courier New" w:hAnsi="Courier New" w:cs="Courier New"/>
+          <w:lang w:val="en-US"/>
+        </w:rPr>
+        <w:t>io</w:t>
+      </w:r>
+      <w:r>
+        <w:rPr>
+          <w:rFonts w:ascii="Courier New" w:hAnsi="Courier New" w:cs="Courier New"/>
+          <w:lang w:val="en-US"/>
+        </w:rPr>
+        <w:t>.&lt;</w:t>
+      </w:r>
+      <w:proofErr w:type="gramEnd"/>
+      <w:r>
+        <w:rPr>
+          <w:rFonts w:ascii="Courier New" w:hAnsi="Courier New" w:cs="Courier New"/>
+          <w:lang w:val="en-US"/>
+        </w:rPr>
+        <w:t>domain&gt;.</w:t>
+      </w:r>
+      <w:proofErr w:type="gramStart"/>
+      <w:r>
+        <w:rPr>
+          <w:rFonts w:ascii="Courier New" w:hAnsi="Courier New" w:cs="Courier New"/>
+          <w:lang w:val="en-US"/>
+        </w:rPr>
+        <w:t>com  k</w:t>
+      </w:r>
+      <w:proofErr w:type="gramEnd"/>
+      <w:r>
+        <w:rPr>
+          <w:rFonts w:ascii="Courier New" w:hAnsi="Courier New" w:cs="Courier New"/>
+          <w:lang w:val="en-US"/>
+        </w:rPr>
+        <w:t>8s-ubuntu-3-io</w:t>
+      </w:r>
+    </w:p>
+    <w:p>
+      <w:pPr>
+        <w:rPr>
+          <w:rFonts w:ascii="Courier New" w:hAnsi="Courier New" w:cs="Courier New"/>
+          <w:lang w:val="en-US"/>
+        </w:rPr>
+      </w:pPr>
+    </w:p>
+    <w:p>
+      <w:pPr>
+        <w:rPr>
+          <w:rFonts w:ascii="Courier New" w:hAnsi="Courier New" w:cs="Courier New"/>
+          <w:lang w:val="en-US"/>
+        </w:rPr>
+      </w:pPr>
+      <w:r>
+        <w:rPr>
+          <w:rFonts w:ascii="Courier New" w:hAnsi="Courier New" w:cs="Courier New"/>
+          <w:lang w:val="en-US"/>
+        </w:rPr>
+        <w:t>172.16.10.74    k8s-ubuntu-</w:t>
+      </w:r>
+      <w:proofErr w:type="gramStart"/>
+      <w:r>
+        <w:rPr>
+          <w:rFonts w:ascii="Courier New" w:hAnsi="Courier New" w:cs="Courier New"/>
+          <w:lang w:val="en-US"/>
+        </w:rPr>
+        <w:t>4</w:t>
+      </w:r>
+      <w:r>
+        <w:rPr>
+          <w:rFonts w:ascii="Courier New" w:hAnsi="Courier New" w:cs="Courier New"/>
+          <w:lang w:val="en-US"/>
+        </w:rPr>
+        <w:t>.&lt;</w:t>
+      </w:r>
+      <w:proofErr w:type="gramEnd"/>
+      <w:r>
+        <w:rPr>
+          <w:rFonts w:ascii="Courier New" w:hAnsi="Courier New" w:cs="Courier New"/>
+          <w:lang w:val="en-US"/>
+        </w:rPr>
+        <w:t>domain&gt;.</w:t>
+      </w:r>
+      <w:r>
+        <w:rPr>
+          <w:rFonts w:ascii="Courier New" w:hAnsi="Courier New" w:cs="Courier New"/>
+          <w:lang w:val="en-US"/>
+        </w:rPr>
+        <w:t>com     k8s-ubuntu-4</w:t>
+      </w:r>
+    </w:p>
+    <w:p>
+      <w:pPr>
+        <w:rPr>
+          <w:rFonts w:ascii="Courier New" w:hAnsi="Courier New" w:cs="Courier New"/>
+          <w:lang w:val="en-US"/>
+        </w:rPr>
+      </w:pPr>
+      <w:r>
+        <w:rPr>
+          <w:rFonts w:ascii="Courier New" w:hAnsi="Courier New" w:cs="Courier New"/>
+          <w:lang w:val="en-US"/>
+        </w:rPr>
+        <w:t>172.16.30.74    k8s-ubuntu-4-</w:t>
+      </w:r>
+      <w:proofErr w:type="gramStart"/>
+      <w:r>
+        <w:rPr>
+          <w:rFonts w:ascii="Courier New" w:hAnsi="Courier New" w:cs="Courier New"/>
+          <w:lang w:val="en-US"/>
+        </w:rPr>
+        <w:t>vm</w:t>
+      </w:r>
+      <w:r>
+        <w:rPr>
+          <w:rFonts w:ascii="Courier New" w:hAnsi="Courier New" w:cs="Courier New"/>
+          <w:lang w:val="en-US"/>
+        </w:rPr>
+        <w:t>.&lt;</w:t>
+      </w:r>
+      <w:proofErr w:type="gramEnd"/>
+      <w:r>
+        <w:rPr>
+          <w:rFonts w:ascii="Courier New" w:hAnsi="Courier New" w:cs="Courier New"/>
+          <w:lang w:val="en-US"/>
+        </w:rPr>
+        <w:t>domain&gt;.</w:t>
+      </w:r>
+      <w:proofErr w:type="gramStart"/>
+      <w:r>
+        <w:rPr>
+          <w:rFonts w:ascii="Courier New" w:hAnsi="Courier New" w:cs="Courier New"/>
+          <w:lang w:val="en-US"/>
+        </w:rPr>
+        <w:t>com  k</w:t>
+      </w:r>
+      <w:proofErr w:type="gramEnd"/>
+      <w:r>
+        <w:rPr>
+          <w:rFonts w:ascii="Courier New" w:hAnsi="Courier New" w:cs="Courier New"/>
+          <w:lang w:val="en-US"/>
+        </w:rPr>
+        <w:t>8s-ubuntu-4-vm</w:t>
+      </w:r>
+    </w:p>
+    <w:p>
+      <w:pPr>
+        <w:rPr>
+          <w:rFonts w:ascii="Courier New" w:hAnsi="Courier New" w:cs="Courier New"/>
+          <w:lang w:val="en-US"/>
+        </w:rPr>
+      </w:pPr>
+      <w:r>
+        <w:rPr>
+          <w:rFonts w:ascii="Courier New" w:hAnsi="Courier New" w:cs="Courier New"/>
+          <w:lang w:val="en-US"/>
+        </w:rPr>
+        <w:t>172.16.40.74    k8s-ubuntu-4-</w:t>
+      </w:r>
+      <w:proofErr w:type="gramStart"/>
+      <w:r>
+        <w:rPr>
+          <w:rFonts w:ascii="Courier New" w:hAnsi="Courier New" w:cs="Courier New"/>
+          <w:lang w:val="en-US"/>
+        </w:rPr>
+        <w:t>io</w:t>
+      </w:r>
+      <w:r>
+        <w:rPr>
+          <w:rFonts w:ascii="Courier New" w:hAnsi="Courier New" w:cs="Courier New"/>
+          <w:lang w:val="en-US"/>
+        </w:rPr>
+        <w:t>.&lt;</w:t>
+      </w:r>
+      <w:proofErr w:type="gramEnd"/>
+      <w:r>
+        <w:rPr>
+          <w:rFonts w:ascii="Courier New" w:hAnsi="Courier New" w:cs="Courier New"/>
+          <w:lang w:val="en-US"/>
+        </w:rPr>
+        <w:t>domain&gt;.</w:t>
+      </w:r>
+      <w:proofErr w:type="gramStart"/>
+      <w:r>
+        <w:rPr>
+          <w:rFonts w:ascii="Courier New" w:hAnsi="Courier New" w:cs="Courier New"/>
+          <w:lang w:val="en-US"/>
+        </w:rPr>
+        <w:t>com  k</w:t>
+      </w:r>
+      <w:proofErr w:type="gramEnd"/>
+      <w:r>
+        <w:rPr>
+          <w:rFonts w:ascii="Courier New" w:hAnsi="Courier New" w:cs="Courier New"/>
+          <w:lang w:val="en-US"/>
+        </w:rPr>
+        <w:t>8s-ubuntu-4-io</w:t>
+      </w:r>
+    </w:p>
+    <w:p>
+      <w:pPr>
+        <w:rPr>
+          <w:rFonts w:ascii="Courier New" w:hAnsi="Courier New" w:cs="Courier New"/>
+          <w:lang w:val="en-US"/>
+        </w:rPr>
+      </w:pPr>
+    </w:p>
+    <w:p>
+      <w:pPr>
+        <w:rPr>
+          <w:rFonts w:ascii="Courier New" w:hAnsi="Courier New" w:cs="Courier New"/>
+          <w:lang w:val="en-US"/>
+        </w:rPr>
+      </w:pPr>
+      <w:r>
+        <w:rPr>
+          <w:rFonts w:ascii="Courier New" w:hAnsi="Courier New" w:cs="Courier New"/>
+          <w:lang w:val="en-US"/>
+        </w:rPr>
+        <w:t>172.16.10.75    k8s-ubuntu-</w:t>
+      </w:r>
+      <w:proofErr w:type="gramStart"/>
+      <w:r>
+        <w:rPr>
+          <w:rFonts w:ascii="Courier New" w:hAnsi="Courier New" w:cs="Courier New"/>
+          <w:lang w:val="en-US"/>
+        </w:rPr>
+        <w:t>5</w:t>
+      </w:r>
+      <w:r>
+        <w:rPr>
+          <w:rFonts w:ascii="Courier New" w:hAnsi="Courier New" w:cs="Courier New"/>
+          <w:lang w:val="en-US"/>
+        </w:rPr>
+        <w:t>.&lt;</w:t>
+      </w:r>
+      <w:proofErr w:type="gramEnd"/>
+      <w:r>
+        <w:rPr>
+          <w:rFonts w:ascii="Courier New" w:hAnsi="Courier New" w:cs="Courier New"/>
+          <w:lang w:val="en-US"/>
+        </w:rPr>
+        <w:t>domain&gt;.</w:t>
+      </w:r>
+      <w:r>
+        <w:rPr>
+          <w:rFonts w:ascii="Courier New" w:hAnsi="Courier New" w:cs="Courier New"/>
+          <w:lang w:val="en-US"/>
+        </w:rPr>
+        <w:t>com     k8s-ubuntu-5</w:t>
+      </w:r>
+    </w:p>
+    <w:p>
+      <w:pPr>
+        <w:rPr>
+          <w:rFonts w:ascii="Courier New" w:hAnsi="Courier New" w:cs="Courier New"/>
+          <w:lang w:val="en-US"/>
+        </w:rPr>
+      </w:pPr>
+      <w:r>
+        <w:rPr>
+          <w:rFonts w:ascii="Courier New" w:hAnsi="Courier New" w:cs="Courier New"/>
+          <w:lang w:val="en-US"/>
+        </w:rPr>
+        <w:t>172.16.30.75    k8s-ubuntu-5-</w:t>
+      </w:r>
+      <w:proofErr w:type="gramStart"/>
+      <w:r>
+        <w:rPr>
+          <w:rFonts w:ascii="Courier New" w:hAnsi="Courier New" w:cs="Courier New"/>
+          <w:lang w:val="en-US"/>
+        </w:rPr>
+        <w:t>vm</w:t>
+      </w:r>
+      <w:r>
+        <w:rPr>
+          <w:rFonts w:ascii="Courier New" w:hAnsi="Courier New" w:cs="Courier New"/>
+          <w:lang w:val="en-US"/>
+        </w:rPr>
+        <w:t>.&lt;</w:t>
+      </w:r>
+      <w:proofErr w:type="gramEnd"/>
+      <w:r>
+        <w:rPr>
+          <w:rFonts w:ascii="Courier New" w:hAnsi="Courier New" w:cs="Courier New"/>
+          <w:lang w:val="en-US"/>
+        </w:rPr>
+        <w:t>domain&gt;.</w:t>
+      </w:r>
+      <w:proofErr w:type="gramStart"/>
+      <w:r>
+        <w:rPr>
+          <w:rFonts w:ascii="Courier New" w:hAnsi="Courier New" w:cs="Courier New"/>
+          <w:lang w:val="en-US"/>
+        </w:rPr>
+        <w:t>com  k</w:t>
+      </w:r>
+      <w:proofErr w:type="gramEnd"/>
+      <w:r>
+        <w:rPr>
+          <w:rFonts w:ascii="Courier New" w:hAnsi="Courier New" w:cs="Courier New"/>
+          <w:lang w:val="en-US"/>
+        </w:rPr>
+        <w:t>8s-ubuntu-5-vm</w:t>
+      </w:r>
+    </w:p>
+    <w:p>
+      <w:pPr>
+        <w:rPr>
+          <w:rFonts w:ascii="Courier New" w:hAnsi="Courier New" w:cs="Courier New"/>
+          <w:lang w:val="en-US"/>
+        </w:rPr>
+      </w:pPr>
+      <w:r>
+        <w:rPr>
+          <w:rFonts w:ascii="Courier New" w:hAnsi="Courier New" w:cs="Courier New"/>
+          <w:lang w:val="en-US"/>
+        </w:rPr>
+        <w:t>172.16.40.75    k8s-ubuntu-5-</w:t>
+      </w:r>
+      <w:proofErr w:type="gramStart"/>
+      <w:r>
+        <w:rPr>
+          <w:rFonts w:ascii="Courier New" w:hAnsi="Courier New" w:cs="Courier New"/>
+          <w:lang w:val="en-US"/>
+        </w:rPr>
+        <w:t>io</w:t>
+      </w:r>
+      <w:r>
+        <w:rPr>
+          <w:rFonts w:ascii="Courier New" w:hAnsi="Courier New" w:cs="Courier New"/>
+          <w:lang w:val="en-US"/>
+        </w:rPr>
+        <w:t>.&lt;</w:t>
+      </w:r>
+      <w:proofErr w:type="gramEnd"/>
+      <w:r>
+        <w:rPr>
+          <w:rFonts w:ascii="Courier New" w:hAnsi="Courier New" w:cs="Courier New"/>
+          <w:lang w:val="en-US"/>
+        </w:rPr>
+        <w:t>domain&gt;.</w:t>
+      </w:r>
+      <w:proofErr w:type="gramStart"/>
+      <w:r>
+        <w:rPr>
+          <w:rFonts w:ascii="Courier New" w:hAnsi="Courier New" w:cs="Courier New"/>
+          <w:lang w:val="en-US"/>
+        </w:rPr>
+        <w:t>com  k</w:t>
+      </w:r>
+      <w:proofErr w:type="gramEnd"/>
+      <w:r>
+        <w:rPr>
+          <w:rFonts w:ascii="Courier New" w:hAnsi="Courier New" w:cs="Courier New"/>
+          <w:lang w:val="en-US"/>
+        </w:rPr>
+        <w:t>8s-ubuntu-5-io</w:t>
+      </w:r>
+    </w:p>
+    <w:p>
+      <w:pPr>
+        <w:rPr>
+          <w:rFonts w:ascii="Courier New" w:hAnsi="Courier New" w:cs="Courier New"/>
+          <w:lang w:val="en-US"/>
+        </w:rPr>
+      </w:pPr>
+    </w:p>
+    <w:p>
+      <w:pPr>
+        <w:rPr>
+          <w:rFonts w:ascii="Courier New" w:hAnsi="Courier New" w:cs="Courier New"/>
+          <w:lang w:val="en-US"/>
+        </w:rPr>
+      </w:pPr>
+      <w:r>
+        <w:rPr>
+          <w:rFonts w:ascii="Courier New" w:hAnsi="Courier New" w:cs="Courier New"/>
+          <w:lang w:val="en-US"/>
+        </w:rPr>
+        <w:t>172.16.10.76    k8s-ubuntu-</w:t>
+      </w:r>
+      <w:proofErr w:type="gramStart"/>
+      <w:r>
+        <w:rPr>
+          <w:rFonts w:ascii="Courier New" w:hAnsi="Courier New" w:cs="Courier New"/>
+          <w:lang w:val="en-US"/>
+        </w:rPr>
+        <w:t>6</w:t>
+      </w:r>
+      <w:r>
+        <w:rPr>
+          <w:rFonts w:ascii="Courier New" w:hAnsi="Courier New" w:cs="Courier New"/>
+          <w:lang w:val="en-US"/>
+        </w:rPr>
+        <w:t>.&lt;</w:t>
+      </w:r>
+      <w:proofErr w:type="gramEnd"/>
+      <w:r>
+        <w:rPr>
+          <w:rFonts w:ascii="Courier New" w:hAnsi="Courier New" w:cs="Courier New"/>
+          <w:lang w:val="en-US"/>
+        </w:rPr>
+        <w:t>domain&gt;.</w:t>
+      </w:r>
+      <w:r>
+        <w:rPr>
+          <w:rFonts w:ascii="Courier New" w:hAnsi="Courier New" w:cs="Courier New"/>
+          <w:lang w:val="en-US"/>
+        </w:rPr>
+        <w:t>com     k8s-ubuntu-6</w:t>
+      </w:r>
+    </w:p>
+    <w:p>
+      <w:pPr>
+        <w:rPr>
+          <w:rFonts w:ascii="Courier New" w:hAnsi="Courier New" w:cs="Courier New"/>
+          <w:lang w:val="en-US"/>
+        </w:rPr>
+      </w:pPr>
+      <w:r>
+        <w:rPr>
+          <w:rFonts w:ascii="Courier New" w:hAnsi="Courier New" w:cs="Courier New"/>
+          <w:lang w:val="en-US"/>
+        </w:rPr>
+        <w:t>172.16.30.76    k8s-ubuntu-6-</w:t>
+      </w:r>
+      <w:proofErr w:type="gramStart"/>
+      <w:r>
+        <w:rPr>
+          <w:rFonts w:ascii="Courier New" w:hAnsi="Courier New" w:cs="Courier New"/>
+          <w:lang w:val="en-US"/>
+        </w:rPr>
+        <w:t>vm</w:t>
+      </w:r>
+      <w:r>
+        <w:rPr>
+          <w:rFonts w:ascii="Courier New" w:hAnsi="Courier New" w:cs="Courier New"/>
+          <w:lang w:val="en-US"/>
+        </w:rPr>
+        <w:t>.&lt;</w:t>
+      </w:r>
+      <w:proofErr w:type="gramEnd"/>
+      <w:r>
+        <w:rPr>
+          <w:rFonts w:ascii="Courier New" w:hAnsi="Courier New" w:cs="Courier New"/>
+          <w:lang w:val="en-US"/>
+        </w:rPr>
+        <w:t>domain&gt;.</w:t>
+      </w:r>
+      <w:proofErr w:type="gramStart"/>
+      <w:r>
+        <w:rPr>
+          <w:rFonts w:ascii="Courier New" w:hAnsi="Courier New" w:cs="Courier New"/>
+          <w:lang w:val="en-US"/>
+        </w:rPr>
+        <w:t>com  k</w:t>
+      </w:r>
+      <w:proofErr w:type="gramEnd"/>
+      <w:r>
+        <w:rPr>
+          <w:rFonts w:ascii="Courier New" w:hAnsi="Courier New" w:cs="Courier New"/>
+          <w:lang w:val="en-US"/>
+        </w:rPr>
+        <w:t>8s-ubuntu-6-vm</w:t>
+      </w:r>
+    </w:p>
+    <w:p>
+      <w:pPr>
+        <w:rPr>
+          <w:rFonts w:ascii="Courier New" w:hAnsi="Courier New" w:cs="Courier New"/>
+          <w:lang w:val="en-US"/>
+        </w:rPr>
+      </w:pPr>
+      <w:r>
+        <w:rPr>
+          <w:rFonts w:ascii="Courier New" w:hAnsi="Courier New" w:cs="Courier New"/>
+          <w:lang w:val="en-US"/>
+        </w:rPr>
+        <w:t>172.16.40.76    k8s-ubuntu-6-</w:t>
+      </w:r>
+      <w:proofErr w:type="gramStart"/>
+      <w:r>
+        <w:rPr>
+          <w:rFonts w:ascii="Courier New" w:hAnsi="Courier New" w:cs="Courier New"/>
+          <w:lang w:val="en-US"/>
+        </w:rPr>
+        <w:t>io</w:t>
+      </w:r>
+      <w:r>
+        <w:rPr>
+          <w:rFonts w:ascii="Courier New" w:hAnsi="Courier New" w:cs="Courier New"/>
+          <w:lang w:val="en-US"/>
+        </w:rPr>
+        <w:t>.&lt;</w:t>
+      </w:r>
+      <w:proofErr w:type="gramEnd"/>
+      <w:r>
+        <w:rPr>
+          <w:rFonts w:ascii="Courier New" w:hAnsi="Courier New" w:cs="Courier New"/>
+          <w:lang w:val="en-US"/>
+        </w:rPr>
+        <w:t>domain&gt;.</w:t>
+      </w:r>
+      <w:proofErr w:type="gramStart"/>
+      <w:r>
+        <w:rPr>
+          <w:rFonts w:ascii="Courier New" w:hAnsi="Courier New" w:cs="Courier New"/>
+          <w:lang w:val="en-US"/>
+        </w:rPr>
+        <w:t>com  k</w:t>
+      </w:r>
+      <w:proofErr w:type="gramEnd"/>
+      <w:r>
+        <w:rPr>
+          <w:rFonts w:ascii="Courier New" w:hAnsi="Courier New" w:cs="Courier New"/>
+          <w:lang w:val="en-US"/>
+        </w:rPr>
+        <w:t>8s-ubuntu-6-io</w:t>
+      </w:r>
+    </w:p>
+    <w:p>
+      <w:pPr>
+        <w:rPr>
+          <w:lang w:val="en-US"/>
+        </w:rPr>
+      </w:pPr>
+    </w:p>
+    <w:p>
+      <w:pPr>
+        <w:rPr>
+          <w:rFonts w:ascii="Courier New" w:hAnsi="Courier New" w:cs="Courier New"/>
+          <w:lang w:val="en-US"/>
+        </w:rPr>
+      </w:pPr>
+      <w:r>
+        <w:rPr>
+          <w:rFonts w:ascii="Courier New" w:hAnsi="Courier New" w:cs="Courier New"/>
+          <w:lang w:val="en-US"/>
+        </w:rPr>
+        <w:t>172.16.10.7</w:t>
+      </w:r>
+      <w:r>
+        <w:rPr>
+          <w:rFonts w:ascii="Courier New" w:hAnsi="Courier New" w:cs="Courier New"/>
+          <w:lang w:val="en-US"/>
+        </w:rPr>
+        <w:t>7</w:t>
+      </w:r>
+      <w:r>
+        <w:rPr>
+          <w:rFonts w:ascii="Courier New" w:hAnsi="Courier New" w:cs="Courier New"/>
+          <w:lang w:val="en-US"/>
+        </w:rPr>
+        <w:t xml:space="preserve">    k8s-ubuntu-</w:t>
+      </w:r>
+      <w:proofErr w:type="gramStart"/>
+      <w:r>
+        <w:rPr>
+          <w:rFonts w:ascii="Courier New" w:hAnsi="Courier New" w:cs="Courier New"/>
+          <w:lang w:val="en-US"/>
+        </w:rPr>
+        <w:t>7</w:t>
+      </w:r>
+      <w:r>
+        <w:rPr>
+          <w:rFonts w:ascii="Courier New" w:hAnsi="Courier New" w:cs="Courier New"/>
+          <w:lang w:val="en-US"/>
+        </w:rPr>
+        <w:t>.&lt;</w:t>
+      </w:r>
+      <w:proofErr w:type="gramEnd"/>
+      <w:r>
+        <w:rPr>
+          <w:rFonts w:ascii="Courier New" w:hAnsi="Courier New" w:cs="Courier New"/>
+          <w:lang w:val="en-US"/>
+        </w:rPr>
+        <w:t>domain&gt;.</w:t>
+      </w:r>
+      <w:r>
+        <w:rPr>
+          <w:rFonts w:ascii="Courier New" w:hAnsi="Courier New" w:cs="Courier New"/>
+          <w:lang w:val="en-US"/>
+        </w:rPr>
+        <w:t>com     k8s-ubuntu-</w:t>
+      </w:r>
+      <w:r>
+        <w:rPr>
+          <w:rFonts w:ascii="Courier New" w:hAnsi="Courier New" w:cs="Courier New"/>
+          <w:lang w:val="en-US"/>
+        </w:rPr>
+        <w:t>7</w:t>
+      </w:r>
+    </w:p>
+    <w:p>
+      <w:pPr>
+        <w:rPr>
+          <w:rFonts w:ascii="Courier New" w:hAnsi="Courier New" w:cs="Courier New"/>
+          <w:lang w:val="en-US"/>
+        </w:rPr>
+      </w:pPr>
+      <w:r>
+        <w:rPr>
+          <w:rFonts w:ascii="Courier New" w:hAnsi="Courier New" w:cs="Courier New"/>
+          <w:lang w:val="en-US"/>
+        </w:rPr>
+        <w:t>172.16.30.7</w:t>
+      </w:r>
+      <w:r>
+        <w:rPr>
+          <w:rFonts w:ascii="Courier New" w:hAnsi="Courier New" w:cs="Courier New"/>
+          <w:lang w:val="en-US"/>
+        </w:rPr>
+        <w:t>7</w:t>
+      </w:r>
+      <w:r>
+        <w:rPr>
+          <w:rFonts w:ascii="Courier New" w:hAnsi="Courier New" w:cs="Courier New"/>
+          <w:lang w:val="en-US"/>
+        </w:rPr>
+        <w:t xml:space="preserve">    k8s-ubuntu-</w:t>
+      </w:r>
+      <w:r>
+        <w:rPr>
+          <w:rFonts w:ascii="Courier New" w:hAnsi="Courier New" w:cs="Courier New"/>
+          <w:lang w:val="en-US"/>
+        </w:rPr>
+        <w:t>7</w:t>
+      </w:r>
+      <w:r>
+        <w:rPr>
+          <w:rFonts w:ascii="Courier New" w:hAnsi="Courier New" w:cs="Courier New"/>
+          <w:lang w:val="en-US"/>
+        </w:rPr>
+        <w:t>-</w:t>
+      </w:r>
+      <w:proofErr w:type="gramStart"/>
+      <w:r>
+        <w:rPr>
+          <w:rFonts w:ascii="Courier New" w:hAnsi="Courier New" w:cs="Courier New"/>
+          <w:lang w:val="en-US"/>
+        </w:rPr>
+        <w:t>vm</w:t>
+      </w:r>
+      <w:r>
+        <w:rPr>
+          <w:rFonts w:ascii="Courier New" w:hAnsi="Courier New" w:cs="Courier New"/>
+          <w:lang w:val="en-US"/>
+        </w:rPr>
+        <w:t>.&lt;</w:t>
+      </w:r>
+      <w:proofErr w:type="gramEnd"/>
+      <w:r>
+        <w:rPr>
+          <w:rFonts w:ascii="Courier New" w:hAnsi="Courier New" w:cs="Courier New"/>
+          <w:lang w:val="en-US"/>
+        </w:rPr>
+        <w:t>domain&gt;.</w:t>
+      </w:r>
+      <w:proofErr w:type="gramStart"/>
+      <w:r>
+        <w:rPr>
+          <w:rFonts w:ascii="Courier New" w:hAnsi="Courier New" w:cs="Courier New"/>
+          <w:lang w:val="en-US"/>
+        </w:rPr>
+        <w:t>com  k</w:t>
+      </w:r>
+      <w:proofErr w:type="gramEnd"/>
+      <w:r>
+        <w:rPr>
+          <w:rFonts w:ascii="Courier New" w:hAnsi="Courier New" w:cs="Courier New"/>
+          <w:lang w:val="en-US"/>
+        </w:rPr>
+        <w:t>8s-ubuntu-</w:t>
+      </w:r>
+      <w:r>
+        <w:rPr>
+          <w:rFonts w:ascii="Courier New" w:hAnsi="Courier New" w:cs="Courier New"/>
+          <w:lang w:val="en-US"/>
+        </w:rPr>
+        <w:t>7</w:t>
+      </w:r>
+      <w:r>
+        <w:rPr>
+          <w:rFonts w:ascii="Courier New" w:hAnsi="Courier New" w:cs="Courier New"/>
+          <w:lang w:val="en-US"/>
+        </w:rPr>
+        <w:t>-vm</w:t>
+      </w:r>
+    </w:p>
+    <w:p>
+      <w:pPr>
+        <w:rPr>
+          <w:rFonts w:ascii="Courier New" w:hAnsi="Courier New" w:cs="Courier New"/>
+          <w:lang w:val="en-US"/>
+        </w:rPr>
+      </w:pPr>
+      <w:r>
+        <w:rPr>
+          <w:rFonts w:ascii="Courier New" w:hAnsi="Courier New" w:cs="Courier New"/>
+          <w:lang w:val="en-US"/>
+        </w:rPr>
         <w:lastRenderedPageBreak/>
-        <w:t>172.16.30.71    k8s-ubuntu-1-vm</w:t>
-      </w:r>
-      <w:r>
-        <w:rPr>
-          <w:rFonts w:ascii="Courier New" w:hAnsi="Courier New" w:cs="Courier New"/>
-          <w:lang w:val="en-US"/>
-        </w:rPr>
-        <w:t>.&lt;domain&gt;.</w:t>
-      </w:r>
-      <w:r>
-        <w:rPr>
-          <w:rFonts w:ascii="Courier New" w:hAnsi="Courier New" w:cs="Courier New"/>
-          <w:lang w:val="en-US"/>
-        </w:rPr>
-        <w:t>com  k8s-ubuntu-1-vm</w:t>
-      </w:r>
-    </w:p>
-    <w:p>
-      <w:pPr>
-        <w:rPr>
-          <w:rFonts w:ascii="Courier New" w:hAnsi="Courier New" w:cs="Courier New"/>
-          <w:lang w:val="en-US"/>
-        </w:rPr>
-      </w:pPr>
-      <w:r>
-        <w:rPr>
-          <w:rFonts w:ascii="Courier New" w:hAnsi="Courier New" w:cs="Courier New"/>
-          <w:lang w:val="en-US"/>
-        </w:rPr>
-        <w:t>172.16.40.71    k8s-ubuntu-1-io</w:t>
-      </w:r>
-      <w:r>
-        <w:rPr>
-          <w:rFonts w:ascii="Courier New" w:hAnsi="Courier New" w:cs="Courier New"/>
-          <w:lang w:val="en-US"/>
-        </w:rPr>
-        <w:t>.&lt;domain&gt;.</w:t>
-      </w:r>
-      <w:r>
-        <w:rPr>
-          <w:rFonts w:ascii="Courier New" w:hAnsi="Courier New" w:cs="Courier New"/>
-          <w:lang w:val="en-US"/>
-        </w:rPr>
-        <w:t>com  k8s-ubuntu-1-io</w:t>
-      </w:r>
-    </w:p>
-    <w:p>
-      <w:pPr>
-        <w:rPr>
-          <w:rFonts w:ascii="Courier New" w:hAnsi="Courier New" w:cs="Courier New"/>
-          <w:lang w:val="en-US"/>
-        </w:rPr>
-      </w:pPr>
-    </w:p>
-    <w:p>
-      <w:pPr>
-        <w:rPr>
-          <w:rFonts w:ascii="Courier New" w:hAnsi="Courier New" w:cs="Courier New"/>
-          <w:lang w:val="en-US"/>
-        </w:rPr>
-      </w:pPr>
-      <w:r>
-        <w:rPr>
-          <w:rFonts w:ascii="Courier New" w:hAnsi="Courier New" w:cs="Courier New"/>
-          <w:lang w:val="en-US"/>
-        </w:rPr>
-        <w:t>172.16.10.72    k8s-ubuntu-2</w:t>
-      </w:r>
-      <w:r>
-        <w:rPr>
-          <w:rFonts w:ascii="Courier New" w:hAnsi="Courier New" w:cs="Courier New"/>
-          <w:lang w:val="en-US"/>
-        </w:rPr>
-        <w:t>.&lt;domain&gt;.</w:t>
-      </w:r>
-      <w:r>
-        <w:rPr>
-          <w:rFonts w:ascii="Courier New" w:hAnsi="Courier New" w:cs="Courier New"/>
-          <w:lang w:val="en-US"/>
-        </w:rPr>
-        <w:t>com     k8s-ubuntu-2</w:t>
-      </w:r>
-    </w:p>
-    <w:p>
-      <w:pPr>
-        <w:rPr>
-          <w:rFonts w:ascii="Courier New" w:hAnsi="Courier New" w:cs="Courier New"/>
-          <w:lang w:val="en-US"/>
-        </w:rPr>
-      </w:pPr>
-      <w:r>
-        <w:rPr>
-          <w:rFonts w:ascii="Courier New" w:hAnsi="Courier New" w:cs="Courier New"/>
-          <w:lang w:val="en-US"/>
-        </w:rPr>
-        <w:t>172.16.30.72    k8s-ubuntu-2-vm</w:t>
-      </w:r>
-      <w:r>
-        <w:rPr>
-          <w:rFonts w:ascii="Courier New" w:hAnsi="Courier New" w:cs="Courier New"/>
-          <w:lang w:val="en-US"/>
-        </w:rPr>
-        <w:t>.&lt;domain&gt;.</w:t>
-      </w:r>
-      <w:r>
-        <w:rPr>
-          <w:rFonts w:ascii="Courier New" w:hAnsi="Courier New" w:cs="Courier New"/>
-          <w:lang w:val="en-US"/>
-        </w:rPr>
-        <w:t>com  k8s-ubuntu-2-vm</w:t>
-      </w:r>
-    </w:p>
-    <w:p>
-      <w:pPr>
-        <w:rPr>
-          <w:rFonts w:ascii="Courier New" w:hAnsi="Courier New" w:cs="Courier New"/>
-          <w:lang w:val="en-US"/>
-        </w:rPr>
-      </w:pPr>
-      <w:r>
-        <w:rPr>
-          <w:rFonts w:ascii="Courier New" w:hAnsi="Courier New" w:cs="Courier New"/>
-          <w:lang w:val="en-US"/>
-        </w:rPr>
-        <w:t>172.16.40.72    k8s-ubuntu-2-io</w:t>
-      </w:r>
-      <w:r>
-        <w:rPr>
-          <w:rFonts w:ascii="Courier New" w:hAnsi="Courier New" w:cs="Courier New"/>
-          <w:lang w:val="en-US"/>
-        </w:rPr>
-        <w:t>.&lt;domain&gt;.</w:t>
-      </w:r>
-      <w:r>
-        <w:rPr>
-          <w:rFonts w:ascii="Courier New" w:hAnsi="Courier New" w:cs="Courier New"/>
-          <w:lang w:val="en-US"/>
-        </w:rPr>
-        <w:t>com  k8s-ubuntu-2-io</w:t>
-      </w:r>
-    </w:p>
-    <w:p>
-      <w:pPr>
-        <w:rPr>
-          <w:rFonts w:ascii="Courier New" w:hAnsi="Courier New" w:cs="Courier New"/>
-          <w:lang w:val="en-US"/>
-        </w:rPr>
-      </w:pPr>
-    </w:p>
-    <w:p>
-      <w:pPr>
-        <w:rPr>
-          <w:rFonts w:ascii="Courier New" w:hAnsi="Courier New" w:cs="Courier New"/>
-          <w:lang w:val="en-US"/>
-        </w:rPr>
-      </w:pPr>
-      <w:r>
-        <w:rPr>
-          <w:rFonts w:ascii="Courier New" w:hAnsi="Courier New" w:cs="Courier New"/>
-          <w:lang w:val="en-US"/>
-        </w:rPr>
-        <w:t>172.16.10.73    k8s-ubuntu-3</w:t>
-      </w:r>
-      <w:r>
-        <w:rPr>
-          <w:rFonts w:ascii="Courier New" w:hAnsi="Courier New" w:cs="Courier New"/>
-          <w:lang w:val="en-US"/>
-        </w:rPr>
-        <w:t>.&lt;domain&gt;.</w:t>
-      </w:r>
-      <w:r>
-        <w:rPr>
-          <w:rFonts w:ascii="Courier New" w:hAnsi="Courier New" w:cs="Courier New"/>
-          <w:lang w:val="en-US"/>
-        </w:rPr>
-        <w:t>com     k8s-ubuntu-3</w:t>
-      </w:r>
-    </w:p>
-    <w:p>
-      <w:pPr>
-        <w:rPr>
-          <w:rFonts w:ascii="Courier New" w:hAnsi="Courier New" w:cs="Courier New"/>
-          <w:lang w:val="en-US"/>
-        </w:rPr>
-      </w:pPr>
-      <w:r>
-        <w:rPr>
-          <w:rFonts w:ascii="Courier New" w:hAnsi="Courier New" w:cs="Courier New"/>
-          <w:lang w:val="en-US"/>
-        </w:rPr>
-        <w:t>172.16.30.73    k8s-ubuntu-3-vm</w:t>
-      </w:r>
-      <w:r>
-        <w:rPr>
-          <w:rFonts w:ascii="Courier New" w:hAnsi="Courier New" w:cs="Courier New"/>
-          <w:lang w:val="en-US"/>
-        </w:rPr>
-        <w:t>.&lt;domain&gt;.</w:t>
-      </w:r>
-      <w:r>
-        <w:rPr>
-          <w:rFonts w:ascii="Courier New" w:hAnsi="Courier New" w:cs="Courier New"/>
-          <w:lang w:val="en-US"/>
-        </w:rPr>
-        <w:t>com  k8s-ubuntu-3-vm</w:t>
-      </w:r>
-    </w:p>
-    <w:p>
-      <w:pPr>
-        <w:rPr>
-          <w:rFonts w:ascii="Courier New" w:hAnsi="Courier New" w:cs="Courier New"/>
-          <w:lang w:val="en-US"/>
-        </w:rPr>
-      </w:pPr>
-      <w:r>
-        <w:rPr>
-          <w:rFonts w:ascii="Courier New" w:hAnsi="Courier New" w:cs="Courier New"/>
-          <w:lang w:val="en-US"/>
-        </w:rPr>
-        <w:t>172.16.40.73    k8s-ubuntu-3-io</w:t>
-      </w:r>
-      <w:r>
-        <w:rPr>
-          <w:rFonts w:ascii="Courier New" w:hAnsi="Courier New" w:cs="Courier New"/>
-          <w:lang w:val="en-US"/>
-        </w:rPr>
-        <w:t>.&lt;domain&gt;.</w:t>
-      </w:r>
-      <w:r>
-        <w:rPr>
-          <w:rFonts w:ascii="Courier New" w:hAnsi="Courier New" w:cs="Courier New"/>
-          <w:lang w:val="en-US"/>
-        </w:rPr>
-        <w:t>com  k8s-ubuntu-3-io</w:t>
-      </w:r>
-    </w:p>
-    <w:p>
-      <w:pPr>
-        <w:rPr>
-          <w:rFonts w:ascii="Courier New" w:hAnsi="Courier New" w:cs="Courier New"/>
-          <w:lang w:val="en-US"/>
-        </w:rPr>
-      </w:pPr>
-    </w:p>
-    <w:p>
-      <w:pPr>
-        <w:rPr>
-          <w:rFonts w:ascii="Courier New" w:hAnsi="Courier New" w:cs="Courier New"/>
-          <w:lang w:val="en-US"/>
-        </w:rPr>
-      </w:pPr>
-      <w:r>
-        <w:rPr>
-          <w:rFonts w:ascii="Courier New" w:hAnsi="Courier New" w:cs="Courier New"/>
-          <w:lang w:val="en-US"/>
-        </w:rPr>
-        <w:t>172.16.10.74    k8s-ubuntu-4</w:t>
-      </w:r>
-      <w:r>
-        <w:rPr>
-          <w:rFonts w:ascii="Courier New" w:hAnsi="Courier New" w:cs="Courier New"/>
-          <w:lang w:val="en-US"/>
-        </w:rPr>
-        <w:t>.&lt;domain&gt;.</w:t>
-      </w:r>
-      <w:r>
-        <w:rPr>
-          <w:rFonts w:ascii="Courier New" w:hAnsi="Courier New" w:cs="Courier New"/>
-          <w:lang w:val="en-US"/>
-        </w:rPr>
-        <w:t>com     k8s-ubuntu-4</w:t>
-      </w:r>
-    </w:p>
-    <w:p>
-      <w:pPr>
-        <w:rPr>
-          <w:rFonts w:ascii="Courier New" w:hAnsi="Courier New" w:cs="Courier New"/>
-          <w:lang w:val="en-US"/>
-        </w:rPr>
-      </w:pPr>
-      <w:r>
-        <w:rPr>
-          <w:rFonts w:ascii="Courier New" w:hAnsi="Courier New" w:cs="Courier New"/>
-          <w:lang w:val="en-US"/>
-        </w:rPr>
-        <w:t>172.16.30.74    k8s-ubuntu-4-vm</w:t>
-      </w:r>
-      <w:r>
-        <w:rPr>
-          <w:rFonts w:ascii="Courier New" w:hAnsi="Courier New" w:cs="Courier New"/>
-          <w:lang w:val="en-US"/>
-        </w:rPr>
-        <w:t>.&lt;domain&gt;.</w:t>
-      </w:r>
-      <w:r>
-        <w:rPr>
-          <w:rFonts w:ascii="Courier New" w:hAnsi="Courier New" w:cs="Courier New"/>
-          <w:lang w:val="en-US"/>
-        </w:rPr>
-        <w:t>com  k8s-ubuntu-4-vm</w:t>
-      </w:r>
-    </w:p>
-    <w:p>
-      <w:pPr>
-        <w:rPr>
-          <w:rFonts w:ascii="Courier New" w:hAnsi="Courier New" w:cs="Courier New"/>
-          <w:lang w:val="en-US"/>
-        </w:rPr>
-      </w:pPr>
-      <w:r>
-        <w:rPr>
-          <w:rFonts w:ascii="Courier New" w:hAnsi="Courier New" w:cs="Courier New"/>
-          <w:lang w:val="en-US"/>
-        </w:rPr>
-        <w:t>172.16.40.74    k8s-ubuntu-4-io</w:t>
-      </w:r>
-      <w:r>
-        <w:rPr>
-          <w:rFonts w:ascii="Courier New" w:hAnsi="Courier New" w:cs="Courier New"/>
-          <w:lang w:val="en-US"/>
-        </w:rPr>
-        <w:t>.&lt;domain&gt;.</w:t>
-      </w:r>
-      <w:r>
-        <w:rPr>
-          <w:rFonts w:ascii="Courier New" w:hAnsi="Courier New" w:cs="Courier New"/>
-          <w:lang w:val="en-US"/>
-        </w:rPr>
-        <w:t>com  k8s-ubuntu-4-io</w:t>
-      </w:r>
-    </w:p>
-    <w:p>
-      <w:pPr>
-        <w:rPr>
-          <w:rFonts w:ascii="Courier New" w:hAnsi="Courier New" w:cs="Courier New"/>
-          <w:lang w:val="en-US"/>
-        </w:rPr>
-      </w:pPr>
-    </w:p>
-    <w:p>
-      <w:pPr>
-        <w:rPr>
-          <w:rFonts w:ascii="Courier New" w:hAnsi="Courier New" w:cs="Courier New"/>
-          <w:lang w:val="en-US"/>
-        </w:rPr>
-      </w:pPr>
-      <w:r>
-        <w:rPr>
-          <w:rFonts w:ascii="Courier New" w:hAnsi="Courier New" w:cs="Courier New"/>
-          <w:lang w:val="en-US"/>
-        </w:rPr>
-        <w:t>172.16.10.75    k8s-ubuntu-5</w:t>
-      </w:r>
-      <w:r>
-        <w:rPr>
-          <w:rFonts w:ascii="Courier New" w:hAnsi="Courier New" w:cs="Courier New"/>
-          <w:lang w:val="en-US"/>
-        </w:rPr>
-        <w:t>.&lt;domain&gt;.</w:t>
-      </w:r>
-      <w:r>
-        <w:rPr>
-          <w:rFonts w:ascii="Courier New" w:hAnsi="Courier New" w:cs="Courier New"/>
-          <w:lang w:val="en-US"/>
-        </w:rPr>
-        <w:t>com     k8s-ubuntu-5</w:t>
-      </w:r>
-    </w:p>
-    <w:p>
-      <w:pPr>
-        <w:rPr>
-          <w:rFonts w:ascii="Courier New" w:hAnsi="Courier New" w:cs="Courier New"/>
-          <w:lang w:val="en-US"/>
-        </w:rPr>
-      </w:pPr>
-      <w:r>
-        <w:rPr>
-          <w:rFonts w:ascii="Courier New" w:hAnsi="Courier New" w:cs="Courier New"/>
-          <w:lang w:val="en-US"/>
-        </w:rPr>
-        <w:t>172.16.30.75    k8s-ubuntu-5-vm</w:t>
-      </w:r>
-      <w:r>
-        <w:rPr>
-          <w:rFonts w:ascii="Courier New" w:hAnsi="Courier New" w:cs="Courier New"/>
-          <w:lang w:val="en-US"/>
-        </w:rPr>
-        <w:t>.&lt;domain&gt;.</w:t>
-      </w:r>
-      <w:r>
-        <w:rPr>
-          <w:rFonts w:ascii="Courier New" w:hAnsi="Courier New" w:cs="Courier New"/>
-          <w:lang w:val="en-US"/>
-        </w:rPr>
-        <w:t>com  k8s-ubuntu-5-vm</w:t>
-      </w:r>
-    </w:p>
-    <w:p>
-      <w:pPr>
-        <w:rPr>
-          <w:rFonts w:ascii="Courier New" w:hAnsi="Courier New" w:cs="Courier New"/>
-          <w:lang w:val="en-US"/>
-        </w:rPr>
-      </w:pPr>
-      <w:r>
-        <w:rPr>
-          <w:rFonts w:ascii="Courier New" w:hAnsi="Courier New" w:cs="Courier New"/>
-          <w:lang w:val="en-US"/>
-        </w:rPr>
-        <w:t>172.16.40.75    k8s-ubuntu-5-io</w:t>
-      </w:r>
-      <w:r>
-        <w:rPr>
-          <w:rFonts w:ascii="Courier New" w:hAnsi="Courier New" w:cs="Courier New"/>
-          <w:lang w:val="en-US"/>
-        </w:rPr>
-        <w:t>.&lt;domain&gt;.</w:t>
-      </w:r>
-      <w:r>
-        <w:rPr>
-          <w:rFonts w:ascii="Courier New" w:hAnsi="Courier New" w:cs="Courier New"/>
-          <w:lang w:val="en-US"/>
-        </w:rPr>
-        <w:t>com  k8s-ubuntu-5-io</w:t>
-      </w:r>
-    </w:p>
-    <w:p>
-      <w:pPr>
-        <w:rPr>
-          <w:rFonts w:ascii="Courier New" w:hAnsi="Courier New" w:cs="Courier New"/>
-          <w:lang w:val="en-US"/>
-        </w:rPr>
-      </w:pPr>
-    </w:p>
-    <w:p>
-      <w:pPr>
-        <w:rPr>
-          <w:rFonts w:ascii="Courier New" w:hAnsi="Courier New" w:cs="Courier New"/>
-          <w:lang w:val="en-US"/>
-        </w:rPr>
-      </w:pPr>
-      <w:r>
-        <w:rPr>
-          <w:rFonts w:ascii="Courier New" w:hAnsi="Courier New" w:cs="Courier New"/>
-          <w:lang w:val="en-US"/>
-        </w:rPr>
-        <w:t>172.16.10.76    k8s-ubuntu-6</w:t>
-      </w:r>
-      <w:r>
-        <w:rPr>
-          <w:rFonts w:ascii="Courier New" w:hAnsi="Courier New" w:cs="Courier New"/>
-          <w:lang w:val="en-US"/>
-        </w:rPr>
-        <w:t>.&lt;domain&gt;.</w:t>
-      </w:r>
-      <w:r>
-        <w:rPr>
-          <w:rFonts w:ascii="Courier New" w:hAnsi="Courier New" w:cs="Courier New"/>
-          <w:lang w:val="en-US"/>
-        </w:rPr>
-        <w:t>com     k8s-ubuntu-6</w:t>
-      </w:r>
-    </w:p>
-    <w:p>
-      <w:pPr>
-        <w:rPr>
-          <w:rFonts w:ascii="Courier New" w:hAnsi="Courier New" w:cs="Courier New"/>
-          <w:lang w:val="en-US"/>
-        </w:rPr>
-      </w:pPr>
-      <w:r>
-        <w:rPr>
-          <w:rFonts w:ascii="Courier New" w:hAnsi="Courier New" w:cs="Courier New"/>
-          <w:lang w:val="en-US"/>
-        </w:rPr>
-        <w:t>172.16.30.76    k8s-ubuntu-6-vm</w:t>
-      </w:r>
-      <w:r>
-        <w:rPr>
-          <w:rFonts w:ascii="Courier New" w:hAnsi="Courier New" w:cs="Courier New"/>
-          <w:lang w:val="en-US"/>
-        </w:rPr>
-        <w:t>.&lt;domain&gt;.</w:t>
-      </w:r>
-      <w:r>
-        <w:rPr>
-          <w:rFonts w:ascii="Courier New" w:hAnsi="Courier New" w:cs="Courier New"/>
-          <w:lang w:val="en-US"/>
-        </w:rPr>
-        <w:t>com  k8s-ubuntu-6-vm</w:t>
-      </w:r>
-    </w:p>
-    <w:p>
-      <w:pPr>
-        <w:rPr>
-          <w:rFonts w:ascii="Courier New" w:hAnsi="Courier New" w:cs="Courier New"/>
-          <w:lang w:val="en-US"/>
-        </w:rPr>
-      </w:pPr>
-      <w:r>
-        <w:rPr>
-          <w:rFonts w:ascii="Courier New" w:hAnsi="Courier New" w:cs="Courier New"/>
-          <w:lang w:val="en-US"/>
-        </w:rPr>
-        <w:t>172.16.40.76    k8s-ubuntu-6-io</w:t>
-      </w:r>
-      <w:r>
-        <w:rPr>
-          <w:rFonts w:ascii="Courier New" w:hAnsi="Courier New" w:cs="Courier New"/>
-          <w:lang w:val="en-US"/>
-        </w:rPr>
-        <w:t>.&lt;domain&gt;.</w:t>
-      </w:r>
-      <w:r>
-        <w:rPr>
-          <w:rFonts w:ascii="Courier New" w:hAnsi="Courier New" w:cs="Courier New"/>
-          <w:lang w:val="en-US"/>
-        </w:rPr>
-        <w:t>com  k8s-ubuntu-6-io</w:t>
-      </w:r>
+        <w:t>172.16.40.7</w:t>
+      </w:r>
+      <w:r>
+        <w:rPr>
+          <w:rFonts w:ascii="Courier New" w:hAnsi="Courier New" w:cs="Courier New"/>
+          <w:lang w:val="en-US"/>
+        </w:rPr>
+        <w:t>7</w:t>
+      </w:r>
+      <w:r>
+        <w:rPr>
+          <w:rFonts w:ascii="Courier New" w:hAnsi="Courier New" w:cs="Courier New"/>
+          <w:lang w:val="en-US"/>
+        </w:rPr>
+        <w:t xml:space="preserve">    k8s-ubuntu-</w:t>
+      </w:r>
+      <w:r>
+        <w:rPr>
+          <w:rFonts w:ascii="Courier New" w:hAnsi="Courier New" w:cs="Courier New"/>
+          <w:lang w:val="en-US"/>
+        </w:rPr>
+        <w:t>7</w:t>
+      </w:r>
+      <w:r>
+        <w:rPr>
+          <w:rFonts w:ascii="Courier New" w:hAnsi="Courier New" w:cs="Courier New"/>
+          <w:lang w:val="en-US"/>
+        </w:rPr>
+        <w:t>-</w:t>
+      </w:r>
+      <w:proofErr w:type="gramStart"/>
+      <w:r>
+        <w:rPr>
+          <w:rFonts w:ascii="Courier New" w:hAnsi="Courier New" w:cs="Courier New"/>
+          <w:lang w:val="en-US"/>
+        </w:rPr>
+        <w:t>io</w:t>
+      </w:r>
+      <w:r>
+        <w:rPr>
+          <w:rFonts w:ascii="Courier New" w:hAnsi="Courier New" w:cs="Courier New"/>
+          <w:lang w:val="en-US"/>
+        </w:rPr>
+        <w:t>.&lt;</w:t>
+      </w:r>
+      <w:proofErr w:type="gramEnd"/>
+      <w:r>
+        <w:rPr>
+          <w:rFonts w:ascii="Courier New" w:hAnsi="Courier New" w:cs="Courier New"/>
+          <w:lang w:val="en-US"/>
+        </w:rPr>
+        <w:t>domain&gt;.</w:t>
+      </w:r>
+      <w:proofErr w:type="gramStart"/>
+      <w:r>
+        <w:rPr>
+          <w:rFonts w:ascii="Courier New" w:hAnsi="Courier New" w:cs="Courier New"/>
+          <w:lang w:val="en-US"/>
+        </w:rPr>
+        <w:t>com  k</w:t>
+      </w:r>
+      <w:proofErr w:type="gramEnd"/>
+      <w:r>
+        <w:rPr>
+          <w:rFonts w:ascii="Courier New" w:hAnsi="Courier New" w:cs="Courier New"/>
+          <w:lang w:val="en-US"/>
+        </w:rPr>
+        <w:t>8s-ubuntu-</w:t>
+      </w:r>
+      <w:r>
+        <w:rPr>
+          <w:rFonts w:ascii="Courier New" w:hAnsi="Courier New" w:cs="Courier New"/>
+          <w:lang w:val="en-US"/>
+        </w:rPr>
+        <w:t>7</w:t>
+      </w:r>
+      <w:r>
+        <w:rPr>
+          <w:rFonts w:ascii="Courier New" w:hAnsi="Courier New" w:cs="Courier New"/>
+          <w:lang w:val="en-US"/>
+        </w:rPr>
+        <w:t>-io</w:t>
+      </w:r>
+    </w:p>
+    <w:p>
+      <w:pPr>
+        <w:rPr>
+          <w:rFonts w:ascii="Courier New" w:hAnsi="Courier New" w:cs="Courier New"/>
+          <w:lang w:val="en-US"/>
+        </w:rPr>
+      </w:pPr>
+    </w:p>
+    <w:p>
+      <w:pPr>
+        <w:rPr>
+          <w:rFonts w:ascii="Courier New" w:hAnsi="Courier New" w:cs="Courier New"/>
+          <w:lang w:val="en-US"/>
+        </w:rPr>
+      </w:pPr>
+      <w:r>
+        <w:rPr>
+          <w:rFonts w:ascii="Courier New" w:hAnsi="Courier New" w:cs="Courier New"/>
+          <w:lang w:val="en-US"/>
+        </w:rPr>
+        <w:t>172.16.10.7</w:t>
+      </w:r>
+      <w:r>
+        <w:rPr>
+          <w:rFonts w:ascii="Courier New" w:hAnsi="Courier New" w:cs="Courier New"/>
+          <w:lang w:val="en-US"/>
+        </w:rPr>
+        <w:t>8</w:t>
+      </w:r>
+      <w:r>
+        <w:rPr>
+          <w:rFonts w:ascii="Courier New" w:hAnsi="Courier New" w:cs="Courier New"/>
+          <w:lang w:val="en-US"/>
+        </w:rPr>
+        <w:t xml:space="preserve">    k8s-ubuntu-</w:t>
+      </w:r>
+      <w:proofErr w:type="gramStart"/>
+      <w:r>
+        <w:rPr>
+          <w:rFonts w:ascii="Courier New" w:hAnsi="Courier New" w:cs="Courier New"/>
+          <w:lang w:val="en-US"/>
+        </w:rPr>
+        <w:t>8</w:t>
+      </w:r>
+      <w:r>
+        <w:rPr>
+          <w:rFonts w:ascii="Courier New" w:hAnsi="Courier New" w:cs="Courier New"/>
+          <w:lang w:val="en-US"/>
+        </w:rPr>
+        <w:t>.&lt;</w:t>
+      </w:r>
+      <w:proofErr w:type="gramEnd"/>
+      <w:r>
+        <w:rPr>
+          <w:rFonts w:ascii="Courier New" w:hAnsi="Courier New" w:cs="Courier New"/>
+          <w:lang w:val="en-US"/>
+        </w:rPr>
+        <w:t>domain&gt;.</w:t>
+      </w:r>
+      <w:r>
+        <w:rPr>
+          <w:rFonts w:ascii="Courier New" w:hAnsi="Courier New" w:cs="Courier New"/>
+          <w:lang w:val="en-US"/>
+        </w:rPr>
+        <w:t>com     k8s-ubuntu-</w:t>
+      </w:r>
+      <w:r>
+        <w:rPr>
+          <w:rFonts w:ascii="Courier New" w:hAnsi="Courier New" w:cs="Courier New"/>
+          <w:lang w:val="en-US"/>
+        </w:rPr>
+        <w:t>8</w:t>
+      </w:r>
+    </w:p>
+    <w:p>
+      <w:pPr>
+        <w:rPr>
+          <w:rFonts w:ascii="Courier New" w:hAnsi="Courier New" w:cs="Courier New"/>
+          <w:lang w:val="en-US"/>
+        </w:rPr>
+      </w:pPr>
+      <w:r>
+        <w:rPr>
+          <w:rFonts w:ascii="Courier New" w:hAnsi="Courier New" w:cs="Courier New"/>
+          <w:lang w:val="en-US"/>
+        </w:rPr>
+        <w:t>172.16.30.7</w:t>
+      </w:r>
+      <w:r>
+        <w:rPr>
+          <w:rFonts w:ascii="Courier New" w:hAnsi="Courier New" w:cs="Courier New"/>
+          <w:lang w:val="en-US"/>
+        </w:rPr>
+        <w:t>8</w:t>
+      </w:r>
+      <w:r>
+        <w:rPr>
+          <w:rFonts w:ascii="Courier New" w:hAnsi="Courier New" w:cs="Courier New"/>
+          <w:lang w:val="en-US"/>
+        </w:rPr>
+        <w:t xml:space="preserve">    k8s-ubuntu-</w:t>
+      </w:r>
+      <w:r>
+        <w:rPr>
+          <w:rFonts w:ascii="Courier New" w:hAnsi="Courier New" w:cs="Courier New"/>
+          <w:lang w:val="en-US"/>
+        </w:rPr>
+        <w:t>8</w:t>
+      </w:r>
+      <w:r>
+        <w:rPr>
+          <w:rFonts w:ascii="Courier New" w:hAnsi="Courier New" w:cs="Courier New"/>
+          <w:lang w:val="en-US"/>
+        </w:rPr>
+        <w:t>-</w:t>
+      </w:r>
+      <w:proofErr w:type="gramStart"/>
+      <w:r>
+        <w:rPr>
+          <w:rFonts w:ascii="Courier New" w:hAnsi="Courier New" w:cs="Courier New"/>
+          <w:lang w:val="en-US"/>
+        </w:rPr>
+        <w:t>vm</w:t>
+      </w:r>
+      <w:r>
+        <w:rPr>
+          <w:rFonts w:ascii="Courier New" w:hAnsi="Courier New" w:cs="Courier New"/>
+          <w:lang w:val="en-US"/>
+        </w:rPr>
+        <w:t>.&lt;</w:t>
+      </w:r>
+      <w:proofErr w:type="gramEnd"/>
+      <w:r>
+        <w:rPr>
+          <w:rFonts w:ascii="Courier New" w:hAnsi="Courier New" w:cs="Courier New"/>
+          <w:lang w:val="en-US"/>
+        </w:rPr>
+        <w:t>domain&gt;.</w:t>
+      </w:r>
+      <w:proofErr w:type="gramStart"/>
+      <w:r>
+        <w:rPr>
+          <w:rFonts w:ascii="Courier New" w:hAnsi="Courier New" w:cs="Courier New"/>
+          <w:lang w:val="en-US"/>
+        </w:rPr>
+        <w:t>com  k</w:t>
+      </w:r>
+      <w:proofErr w:type="gramEnd"/>
+      <w:r>
+        <w:rPr>
+          <w:rFonts w:ascii="Courier New" w:hAnsi="Courier New" w:cs="Courier New"/>
+          <w:lang w:val="en-US"/>
+        </w:rPr>
+        <w:t>8s-ubuntu-</w:t>
+      </w:r>
+      <w:r>
+        <w:rPr>
+          <w:rFonts w:ascii="Courier New" w:hAnsi="Courier New" w:cs="Courier New"/>
+          <w:lang w:val="en-US"/>
+        </w:rPr>
+        <w:t>8</w:t>
+      </w:r>
+      <w:r>
+        <w:rPr>
+          <w:rFonts w:ascii="Courier New" w:hAnsi="Courier New" w:cs="Courier New"/>
+          <w:lang w:val="en-US"/>
+        </w:rPr>
+        <w:t>-vm</w:t>
+      </w:r>
+    </w:p>
+    <w:p>
+      <w:pPr>
+        <w:rPr>
+          <w:rFonts w:ascii="Courier New" w:hAnsi="Courier New" w:cs="Courier New"/>
+          <w:lang w:val="en-US"/>
+        </w:rPr>
+      </w:pPr>
+      <w:r>
+        <w:rPr>
+          <w:rFonts w:ascii="Courier New" w:hAnsi="Courier New" w:cs="Courier New"/>
+          <w:lang w:val="en-US"/>
+        </w:rPr>
+        <w:t>172.16.40.7</w:t>
+      </w:r>
+      <w:r>
+        <w:rPr>
+          <w:rFonts w:ascii="Courier New" w:hAnsi="Courier New" w:cs="Courier New"/>
+          <w:lang w:val="en-US"/>
+        </w:rPr>
+        <w:t>8</w:t>
+      </w:r>
+      <w:r>
+        <w:rPr>
+          <w:rFonts w:ascii="Courier New" w:hAnsi="Courier New" w:cs="Courier New"/>
+          <w:lang w:val="en-US"/>
+        </w:rPr>
+        <w:t xml:space="preserve">    k8s-ubuntu-</w:t>
+      </w:r>
+      <w:r>
+        <w:rPr>
+          <w:rFonts w:ascii="Courier New" w:hAnsi="Courier New" w:cs="Courier New"/>
+          <w:lang w:val="en-US"/>
+        </w:rPr>
+        <w:t>8</w:t>
+      </w:r>
+      <w:r>
+        <w:rPr>
+          <w:rFonts w:ascii="Courier New" w:hAnsi="Courier New" w:cs="Courier New"/>
+          <w:lang w:val="en-US"/>
+        </w:rPr>
+        <w:t>-</w:t>
+      </w:r>
+      <w:proofErr w:type="gramStart"/>
+      <w:r>
+        <w:rPr>
+          <w:rFonts w:ascii="Courier New" w:hAnsi="Courier New" w:cs="Courier New"/>
+          <w:lang w:val="en-US"/>
+        </w:rPr>
+        <w:t>io</w:t>
+      </w:r>
+      <w:r>
+        <w:rPr>
+          <w:rFonts w:ascii="Courier New" w:hAnsi="Courier New" w:cs="Courier New"/>
+          <w:lang w:val="en-US"/>
+        </w:rPr>
+        <w:t>.&lt;</w:t>
+      </w:r>
+      <w:proofErr w:type="gramEnd"/>
+      <w:r>
+        <w:rPr>
+          <w:rFonts w:ascii="Courier New" w:hAnsi="Courier New" w:cs="Courier New"/>
+          <w:lang w:val="en-US"/>
+        </w:rPr>
+        <w:t>domain&gt;.</w:t>
+      </w:r>
+      <w:proofErr w:type="gramStart"/>
+      <w:r>
+        <w:rPr>
+          <w:rFonts w:ascii="Courier New" w:hAnsi="Courier New" w:cs="Courier New"/>
+          <w:lang w:val="en-US"/>
+        </w:rPr>
+        <w:t>com  k</w:t>
+      </w:r>
+      <w:proofErr w:type="gramEnd"/>
+      <w:r>
+        <w:rPr>
+          <w:rFonts w:ascii="Courier New" w:hAnsi="Courier New" w:cs="Courier New"/>
+          <w:lang w:val="en-US"/>
+        </w:rPr>
+        <w:t>8s-ubuntu-</w:t>
+      </w:r>
+      <w:r>
+        <w:rPr>
+          <w:rFonts w:ascii="Courier New" w:hAnsi="Courier New" w:cs="Courier New"/>
+          <w:lang w:val="en-US"/>
+        </w:rPr>
+        <w:t>8</w:t>
+      </w:r>
+      <w:r>
+        <w:rPr>
+          <w:rFonts w:ascii="Courier New" w:hAnsi="Courier New" w:cs="Courier New"/>
+          <w:lang w:val="en-US"/>
+        </w:rPr>
+        <w:t>-io</w:t>
+      </w:r>
+    </w:p>
+    <w:p>
+      <w:pPr>
+        <w:rPr>
+          <w:rFonts w:ascii="Courier New" w:hAnsi="Courier New" w:cs="Courier New"/>
+          <w:lang w:val="en-US"/>
+        </w:rPr>
+      </w:pPr>
+    </w:p>
+    <w:p>
+      <w:pPr>
+        <w:rPr>
+          <w:rFonts w:ascii="Courier New" w:hAnsi="Courier New" w:cs="Courier New"/>
+          <w:lang w:val="en-US"/>
+        </w:rPr>
+      </w:pPr>
+      <w:r>
+        <w:rPr>
+          <w:rFonts w:ascii="Courier New" w:hAnsi="Courier New" w:cs="Courier New"/>
+          <w:lang w:val="en-US"/>
+        </w:rPr>
+        <w:t>172.16.10.7</w:t>
+      </w:r>
+      <w:r>
+        <w:rPr>
+          <w:rFonts w:ascii="Courier New" w:hAnsi="Courier New" w:cs="Courier New"/>
+          <w:lang w:val="en-US"/>
+        </w:rPr>
+        <w:t>9</w:t>
+      </w:r>
+      <w:r>
+        <w:rPr>
+          <w:rFonts w:ascii="Courier New" w:hAnsi="Courier New" w:cs="Courier New"/>
+          <w:lang w:val="en-US"/>
+        </w:rPr>
+        <w:t xml:space="preserve">    k8s-ubuntu-</w:t>
+      </w:r>
+      <w:proofErr w:type="gramStart"/>
+      <w:r>
+        <w:rPr>
+          <w:rFonts w:ascii="Courier New" w:hAnsi="Courier New" w:cs="Courier New"/>
+          <w:lang w:val="en-US"/>
+        </w:rPr>
+        <w:t>9</w:t>
+      </w:r>
+      <w:r>
+        <w:rPr>
+          <w:rFonts w:ascii="Courier New" w:hAnsi="Courier New" w:cs="Courier New"/>
+          <w:lang w:val="en-US"/>
+        </w:rPr>
+        <w:t>.&lt;</w:t>
+      </w:r>
+      <w:proofErr w:type="gramEnd"/>
+      <w:r>
+        <w:rPr>
+          <w:rFonts w:ascii="Courier New" w:hAnsi="Courier New" w:cs="Courier New"/>
+          <w:lang w:val="en-US"/>
+        </w:rPr>
+        <w:t>domain&gt;.</w:t>
+      </w:r>
+      <w:r>
+        <w:rPr>
+          <w:rFonts w:ascii="Courier New" w:hAnsi="Courier New" w:cs="Courier New"/>
+          <w:lang w:val="en-US"/>
+        </w:rPr>
+        <w:t>com     k8s-ubuntu-</w:t>
+      </w:r>
+      <w:r>
+        <w:rPr>
+          <w:rFonts w:ascii="Courier New" w:hAnsi="Courier New" w:cs="Courier New"/>
+          <w:lang w:val="en-US"/>
+        </w:rPr>
+        <w:t>9</w:t>
+      </w:r>
+    </w:p>
+    <w:p>
+      <w:pPr>
+        <w:rPr>
+          <w:rFonts w:ascii="Courier New" w:hAnsi="Courier New" w:cs="Courier New"/>
+          <w:lang w:val="en-US"/>
+        </w:rPr>
+      </w:pPr>
+      <w:r>
+        <w:rPr>
+          <w:rFonts w:ascii="Courier New" w:hAnsi="Courier New" w:cs="Courier New"/>
+          <w:lang w:val="en-US"/>
+        </w:rPr>
+        <w:t>172.16.30.7</w:t>
+      </w:r>
+      <w:r>
+        <w:rPr>
+          <w:rFonts w:ascii="Courier New" w:hAnsi="Courier New" w:cs="Courier New"/>
+          <w:lang w:val="en-US"/>
+        </w:rPr>
+        <w:t>9</w:t>
+      </w:r>
+      <w:r>
+        <w:rPr>
+          <w:rFonts w:ascii="Courier New" w:hAnsi="Courier New" w:cs="Courier New"/>
+          <w:lang w:val="en-US"/>
+        </w:rPr>
+        <w:t xml:space="preserve">    k8s-ubuntu-</w:t>
+      </w:r>
+      <w:r>
+        <w:rPr>
+          <w:rFonts w:ascii="Courier New" w:hAnsi="Courier New" w:cs="Courier New"/>
+          <w:lang w:val="en-US"/>
+        </w:rPr>
+        <w:t>9</w:t>
+      </w:r>
+      <w:r>
+        <w:rPr>
+          <w:rFonts w:ascii="Courier New" w:hAnsi="Courier New" w:cs="Courier New"/>
+          <w:lang w:val="en-US"/>
+        </w:rPr>
+        <w:t>-</w:t>
+      </w:r>
+      <w:proofErr w:type="gramStart"/>
+      <w:r>
+        <w:rPr>
+          <w:rFonts w:ascii="Courier New" w:hAnsi="Courier New" w:cs="Courier New"/>
+          <w:lang w:val="en-US"/>
+        </w:rPr>
+        <w:t>vm</w:t>
+      </w:r>
+      <w:r>
+        <w:rPr>
+          <w:rFonts w:ascii="Courier New" w:hAnsi="Courier New" w:cs="Courier New"/>
+          <w:lang w:val="en-US"/>
+        </w:rPr>
+        <w:t>.&lt;</w:t>
+      </w:r>
+      <w:proofErr w:type="gramEnd"/>
+      <w:r>
+        <w:rPr>
+          <w:rFonts w:ascii="Courier New" w:hAnsi="Courier New" w:cs="Courier New"/>
+          <w:lang w:val="en-US"/>
+        </w:rPr>
+        <w:t>domain&gt;.</w:t>
+      </w:r>
+      <w:proofErr w:type="gramStart"/>
+      <w:r>
+        <w:rPr>
+          <w:rFonts w:ascii="Courier New" w:hAnsi="Courier New" w:cs="Courier New"/>
+          <w:lang w:val="en-US"/>
+        </w:rPr>
+        <w:t>com  k</w:t>
+      </w:r>
+      <w:proofErr w:type="gramEnd"/>
+      <w:r>
+        <w:rPr>
+          <w:rFonts w:ascii="Courier New" w:hAnsi="Courier New" w:cs="Courier New"/>
+          <w:lang w:val="en-US"/>
+        </w:rPr>
+        <w:t>8s-ubuntu-</w:t>
+      </w:r>
+      <w:r>
+        <w:rPr>
+          <w:rFonts w:ascii="Courier New" w:hAnsi="Courier New" w:cs="Courier New"/>
+          <w:lang w:val="en-US"/>
+        </w:rPr>
+        <w:t>9</w:t>
+      </w:r>
+      <w:r>
+        <w:rPr>
+          <w:rFonts w:ascii="Courier New" w:hAnsi="Courier New" w:cs="Courier New"/>
+          <w:lang w:val="en-US"/>
+        </w:rPr>
+        <w:t>-vm</w:t>
+      </w:r>
+    </w:p>
+    <w:p>
+      <w:pPr>
+        <w:rPr>
+          <w:rFonts w:ascii="Courier New" w:hAnsi="Courier New" w:cs="Courier New"/>
+          <w:lang w:val="en-US"/>
+        </w:rPr>
+      </w:pPr>
+      <w:r>
+        <w:rPr>
+          <w:rFonts w:ascii="Courier New" w:hAnsi="Courier New" w:cs="Courier New"/>
+          <w:lang w:val="en-US"/>
+        </w:rPr>
+        <w:t>172.16.40.7</w:t>
+      </w:r>
+      <w:r>
+        <w:rPr>
+          <w:rFonts w:ascii="Courier New" w:hAnsi="Courier New" w:cs="Courier New"/>
+          <w:lang w:val="en-US"/>
+        </w:rPr>
+        <w:t>9</w:t>
+      </w:r>
+      <w:r>
+        <w:rPr>
+          <w:rFonts w:ascii="Courier New" w:hAnsi="Courier New" w:cs="Courier New"/>
+          <w:lang w:val="en-US"/>
+        </w:rPr>
+        <w:t xml:space="preserve">    k8s-ubuntu-</w:t>
+      </w:r>
+      <w:r>
+        <w:rPr>
+          <w:rFonts w:ascii="Courier New" w:hAnsi="Courier New" w:cs="Courier New"/>
+          <w:lang w:val="en-US"/>
+        </w:rPr>
+        <w:t>9</w:t>
+      </w:r>
+      <w:r>
+        <w:rPr>
+          <w:rFonts w:ascii="Courier New" w:hAnsi="Courier New" w:cs="Courier New"/>
+          <w:lang w:val="en-US"/>
+        </w:rPr>
+        <w:t>-</w:t>
+      </w:r>
+      <w:proofErr w:type="gramStart"/>
+      <w:r>
+        <w:rPr>
+          <w:rFonts w:ascii="Courier New" w:hAnsi="Courier New" w:cs="Courier New"/>
+          <w:lang w:val="en-US"/>
+        </w:rPr>
+        <w:t>io</w:t>
+      </w:r>
+      <w:r>
+        <w:rPr>
+          <w:rFonts w:ascii="Courier New" w:hAnsi="Courier New" w:cs="Courier New"/>
+          <w:lang w:val="en-US"/>
+        </w:rPr>
+        <w:t>.&lt;</w:t>
+      </w:r>
+      <w:proofErr w:type="gramEnd"/>
+      <w:r>
+        <w:rPr>
+          <w:rFonts w:ascii="Courier New" w:hAnsi="Courier New" w:cs="Courier New"/>
+          <w:lang w:val="en-US"/>
+        </w:rPr>
+        <w:t>domain&gt;.</w:t>
+      </w:r>
+      <w:proofErr w:type="gramStart"/>
+      <w:r>
+        <w:rPr>
+          <w:rFonts w:ascii="Courier New" w:hAnsi="Courier New" w:cs="Courier New"/>
+          <w:lang w:val="en-US"/>
+        </w:rPr>
+        <w:t>com  k</w:t>
+      </w:r>
+      <w:proofErr w:type="gramEnd"/>
+      <w:r>
+        <w:rPr>
+          <w:rFonts w:ascii="Courier New" w:hAnsi="Courier New" w:cs="Courier New"/>
+          <w:lang w:val="en-US"/>
+        </w:rPr>
+        <w:t>8s-ubuntu-</w:t>
+      </w:r>
+      <w:r>
+        <w:rPr>
+          <w:rFonts w:ascii="Courier New" w:hAnsi="Courier New" w:cs="Courier New"/>
+          <w:lang w:val="en-US"/>
+        </w:rPr>
+        <w:t>9</w:t>
+      </w:r>
+      <w:r>
+        <w:rPr>
+          <w:rFonts w:ascii="Courier New" w:hAnsi="Courier New" w:cs="Courier New"/>
+          <w:lang w:val="en-US"/>
+        </w:rPr>
+        <w:t>-io</w:t>
+      </w:r>
+    </w:p>
+    <w:p>
+      <w:pPr>
+        <w:rPr>
+          <w:lang w:val="en-US"/>
+        </w:rPr>
+      </w:pPr>
     </w:p>
     <w:p>
       <w:pPr>
@@ -3436,7 +5482,7 @@
         </w:rPr>
         <w:t xml:space="preserve">Ceph and </w:t>
       </w:r>
-      <w:hyperlink r:id="rId30" w:history="1">
+      <w:hyperlink r:id="rId34" w:history="1">
         <w:r>
           <w:rPr>
             <w:rStyle w:val="Hyperlink"/>
@@ -3476,7 +5522,19 @@
         <w:rPr>
           <w:lang w:val="en-US"/>
         </w:rPr>
-        <w:t>Each VM is configured with:</w:t>
+        <w:t xml:space="preserve">Each </w:t>
+      </w:r>
+      <w:r>
+        <w:rPr>
+          <w:lang w:val="en-US"/>
+        </w:rPr>
+        <w:t xml:space="preserve">Master node </w:t>
+      </w:r>
+      <w:r>
+        <w:rPr>
+          <w:lang w:val="en-US"/>
+        </w:rPr>
+        <w:t>VM is configured with:</w:t>
       </w:r>
     </w:p>
     <w:p>
@@ -3542,7 +5600,121 @@
         <w:rPr>
           <w:lang w:val="en-US"/>
         </w:rPr>
-        <w:t xml:space="preserve">Once the 6 </w:t>
+        <w:t xml:space="preserve">Each </w:t>
+      </w:r>
+      <w:r>
+        <w:rPr>
+          <w:lang w:val="en-US"/>
+        </w:rPr>
+        <w:t xml:space="preserve">Worker node </w:t>
+      </w:r>
+      <w:r>
+        <w:rPr>
+          <w:lang w:val="en-US"/>
+        </w:rPr>
+        <w:t>VM is configured with:</w:t>
+      </w:r>
+    </w:p>
+    <w:p>
+      <w:pPr>
+        <w:rPr>
+          <w:lang w:val="en-US"/>
+        </w:rPr>
+      </w:pPr>
+    </w:p>
+    <w:p>
+      <w:pPr>
+        <w:rPr>
+          <w:lang w:val="en-US"/>
+        </w:rPr>
+      </w:pPr>
+      <w:r>
+        <w:rPr>
+          <w:lang w:val="en-US"/>
+        </w:rPr>
+        <w:t xml:space="preserve">- </w:t>
+      </w:r>
+      <w:r>
+        <w:rPr>
+          <w:lang w:val="en-US"/>
+        </w:rPr>
+        <w:t>4</w:t>
+      </w:r>
+      <w:r>
+        <w:rPr>
+          <w:lang w:val="en-US"/>
+        </w:rPr>
+        <w:t xml:space="preserve"> vCPU </w:t>
+      </w:r>
+    </w:p>
+    <w:p>
+      <w:pPr>
+        <w:rPr>
+          <w:lang w:val="en-US"/>
+        </w:rPr>
+      </w:pPr>
+      <w:r>
+        <w:rPr>
+          <w:lang w:val="en-US"/>
+        </w:rPr>
+        <w:t xml:space="preserve">- </w:t>
+      </w:r>
+      <w:r>
+        <w:rPr>
+          <w:lang w:val="en-US"/>
+        </w:rPr>
+        <w:t>16</w:t>
+      </w:r>
+      <w:r>
+        <w:rPr>
+          <w:lang w:val="en-US"/>
+        </w:rPr>
+        <w:t xml:space="preserve"> GB RAM</w:t>
+      </w:r>
+    </w:p>
+    <w:p>
+      <w:pPr>
+        <w:rPr>
+          <w:lang w:val="en-US"/>
+        </w:rPr>
+      </w:pPr>
+      <w:r>
+        <w:rPr>
+          <w:lang w:val="en-US"/>
+        </w:rPr>
+        <w:t>- 20 GB disk</w:t>
+      </w:r>
+    </w:p>
+    <w:p>
+      <w:pPr>
+        <w:rPr>
+          <w:lang w:val="en-US"/>
+        </w:rPr>
+      </w:pPr>
+    </w:p>
+    <w:p>
+      <w:pPr>
+        <w:rPr>
+          <w:lang w:val="en-US"/>
+        </w:rPr>
+      </w:pPr>
+      <w:r>
+        <w:rPr>
+          <w:lang w:val="en-US"/>
+        </w:rPr>
+        <w:t xml:space="preserve">Once the </w:t>
+      </w:r>
+      <w:r>
+        <w:rPr>
+          <w:lang w:val="en-US"/>
+        </w:rPr>
+        <w:t>9</w:t>
+      </w:r>
+      <w:r>
+        <w:rPr>
+          <w:lang w:val="en-US"/>
+        </w:rPr>
+        <w:t xml:space="preserve"> </w:t>
       </w:r>
       <w:r>
         <w:rPr>
@@ -3556,7 +5728,7 @@
         </w:rPr>
         <w:t xml:space="preserve">VM's were up and running I then used </w:t>
       </w:r>
-      <w:hyperlink r:id="rId31" w:history="1">
+      <w:hyperlink r:id="rId35" w:history="1">
         <w:r>
           <w:rPr>
             <w:rStyle w:val="Hyperlink"/>
@@ -3605,7 +5777,7 @@
         </w:rPr>
         <w:t xml:space="preserve">See: </w:t>
       </w:r>
-      <w:hyperlink r:id="rId32" w:history="1">
+      <w:hyperlink r:id="rId36" w:history="1">
         <w:r>
           <w:rPr>
             <w:rStyle w:val="Hyperlink"/>
@@ -3749,7 +5921,7 @@
                     <pic:cNvPicPr/>
                   </pic:nvPicPr>
                   <pic:blipFill>
-                    <a:blip r:embed="rId33">
+                    <a:blip r:embed="rId37">
                       <a:extLst>
                         <a:ext uri="{28A0092B-C50C-407E-A947-70E740481C1C}">
                           <a14:useLocalDpi xmlns:a14="http://schemas.microsoft.com/office/drawing/2010/main" val="0"/>
@@ -3838,7 +6010,7 @@
                     <pic:cNvPicPr/>
                   </pic:nvPicPr>
                   <pic:blipFill>
-                    <a:blip r:embed="rId34">
+                    <a:blip r:embed="rId38">
                       <a:extLst>
                         <a:ext uri="{28A0092B-C50C-407E-A947-70E740481C1C}">
                           <a14:useLocalDpi xmlns:a14="http://schemas.microsoft.com/office/drawing/2010/main" val="0"/>
@@ -3940,7 +6112,7 @@
         </w:rPr>
         <w:t xml:space="preserve">But then I got lucky and found </w:t>
       </w:r>
-      <w:hyperlink r:id="rId35" w:history="1">
+      <w:hyperlink r:id="rId39" w:history="1">
         <w:r>
           <w:rPr>
             <w:rStyle w:val="Hyperlink"/>
@@ -3955,7 +6127,7 @@
         </w:rPr>
         <w:t xml:space="preserve"> by </w:t>
       </w:r>
-      <w:hyperlink r:id="rId36" w:history="1">
+      <w:hyperlink r:id="rId40" w:history="1">
         <w:r>
           <w:rPr>
             <w:rStyle w:val="Hyperlink"/>
@@ -4008,7 +6180,7 @@
         </w:rPr>
         <w:t xml:space="preserve">trying again, </w:t>
       </w:r>
-      <w:hyperlink r:id="rId37" w:history="1">
+      <w:hyperlink r:id="rId41" w:history="1">
         <w:r>
           <w:rPr>
             <w:rStyle w:val="Hyperlink"/>
@@ -4176,7 +6348,7 @@
           <w:lang w:val="en-US"/>
         </w:rPr>
       </w:pPr>
-      <w:hyperlink r:id="rId38" w:history="1">
+      <w:hyperlink r:id="rId42" w:history="1">
         <w:r>
           <w:rPr>
             <w:rStyle w:val="Hyperlink"/>
@@ -4187,7 +6359,7 @@
       </w:hyperlink>
     </w:p>
     <w:p>
-      <w:hyperlink r:id="rId39" w:history="1">
+      <w:hyperlink r:id="rId43" w:history="1">
         <w:r>
           <w:rPr>
             <w:rStyle w:val="Hyperlink"/>
@@ -4203,7 +6375,7 @@
           <w:lang w:val="en-US"/>
         </w:rPr>
       </w:pPr>
-      <w:hyperlink r:id="rId40" w:history="1">
+      <w:hyperlink r:id="rId44" w:history="1">
         <w:r>
           <w:rPr>
             <w:rStyle w:val="Hyperlink"/>
@@ -4263,7 +6435,7 @@
                     <pic:cNvPicPr/>
                   </pic:nvPicPr>
                   <pic:blipFill>
-                    <a:blip r:embed="rId41">
+                    <a:blip r:embed="rId45">
                       <a:extLst>
                         <a:ext uri="{28A0092B-C50C-407E-A947-70E740481C1C}">
                           <a14:useLocalDpi xmlns:a14="http://schemas.microsoft.com/office/drawing/2010/main" val="0"/>

</xml_diff>